<commit_message>
added images and updated l00129014 doc
</commit_message>
<xml_diff>
--- a/Technical_Writing_2022.docx
+++ b/Technical_Writing_2022.docx
@@ -169,7 +169,21 @@
         <w:rPr>
           <w:rFonts w:ascii="Arial" w:hAnsi="Arial" w:cs="Arial"/>
         </w:rPr>
-        <w:t xml:space="preserve"> The increase in online shopping has meant that the standard in which people expect to receive when shopping online has also increased and with high expectations comes higher skills and qualifications to meet them.</w:t>
+        <w:t xml:space="preserve"> The increase in online shopping has meant that the standard in which people expect to receive when shopping online has also increased and with </w:t>
+      </w:r>
+      <w:proofErr w:type="gramStart"/>
+      <w:r>
+        <w:rPr>
+          <w:rFonts w:ascii="Arial" w:hAnsi="Arial" w:cs="Arial"/>
+        </w:rPr>
+        <w:t>high expectations</w:t>
+      </w:r>
+      <w:proofErr w:type="gramEnd"/>
+      <w:r>
+        <w:rPr>
+          <w:rFonts w:ascii="Arial" w:hAnsi="Arial" w:cs="Arial"/>
+        </w:rPr>
+        <w:t xml:space="preserve"> comes higher skills and qualifications to meet them.</w:t>
       </w:r>
       <w:r>
         <w:rPr>
@@ -189,7 +203,91 @@
         <w:rPr>
           <w:rFonts w:ascii="Arial" w:hAnsi="Arial" w:cs="Arial"/>
         </w:rPr>
-        <w:t>The first introduction to e-commerce was a lot further back than you would think. In fact, the first e-commerce shop predates the advent of the World Wide Web (Ang 2021) and was operated using a dial up bulletin board system. Boston Computer Exchange (BCE) was the first online marketplace that allowed for people to buy and sell used computers. The only drawback to this design was the restricted technology and the effort required to complete a sale or a purchase.</w:t>
+        <w:t>The first introduction to e-commerce was a lot further back than you would think. In fact, the first e-commerce shop predates the advent of the World Wide Web and was operated using a dial up bulletin board system</w:t>
+      </w:r>
+      <w:r>
+        <w:rPr>
+          <w:rFonts w:ascii="Arial" w:hAnsi="Arial" w:cs="Arial"/>
+        </w:rPr>
+        <w:t xml:space="preserve"> </w:t>
+      </w:r>
+      <w:r>
+        <w:rPr>
+          <w:rFonts w:ascii="Arial" w:hAnsi="Arial" w:cs="Arial"/>
+        </w:rPr>
+        <w:fldChar w:fldCharType="begin"/>
+      </w:r>
+      <w:r>
+        <w:rPr>
+          <w:rFonts w:ascii="Arial" w:hAnsi="Arial" w:cs="Arial"/>
+        </w:rPr>
+        <w:instrText xml:space="preserve"> ADDIN ZOTERO_ITEM CSL_CITATION {"citationID":"537o7Mif","properties":{"formattedCitation":"(Ang 2021a)","plainCitation":"(Ang 2021a)","noteIndex":0},"citationItems":[{"id":54,"uris":["http://zotero.org/users/10698784/items/MJ44VK4B"],"itemData":{"id":54,"type":"webpage","abstract":"Online shopping has evolved rapidly over the last few decades ago. Here’s a look at how much it's evolved since its emergence in the late 70s.","container-title":"Visual Capitalist","language":"en-US","title":"Timeline: Key Events in the History of Online Shopping","title-short":"Timeline","URL":"https://www.visualcapitalist.com/sp/history-of-online-shopping/","author":[{"family":"Ang","given":"Carmen"}],"accessed":{"date-parts":[["2022",12,1]]},"issued":{"date-parts":[["2021",5,5]]}}}],"schema":"https://github.com/citation-style-language/schema/raw/master/csl-citation.json"} </w:instrText>
+      </w:r>
+      <w:r>
+        <w:rPr>
+          <w:rFonts w:ascii="Arial" w:hAnsi="Arial" w:cs="Arial"/>
+        </w:rPr>
+        <w:fldChar w:fldCharType="separate"/>
+      </w:r>
+      <w:r>
+        <w:rPr>
+          <w:rFonts w:ascii="Arial" w:hAnsi="Arial" w:cs="Arial"/>
+        </w:rPr>
+        <w:t>(Ang 2021a)</w:t>
+      </w:r>
+      <w:r>
+        <w:rPr>
+          <w:rFonts w:ascii="Arial" w:hAnsi="Arial" w:cs="Arial"/>
+        </w:rPr>
+        <w:fldChar w:fldCharType="end"/>
+      </w:r>
+      <w:r>
+        <w:rPr>
+          <w:rFonts w:ascii="Arial" w:hAnsi="Arial" w:cs="Arial"/>
+        </w:rPr>
+        <w:t>. Boston Computer Exchange (BCE) was the first online marketplace that allowed for people to buy and sell used computers</w:t>
+      </w:r>
+      <w:r>
+        <w:rPr>
+          <w:rFonts w:ascii="Arial" w:hAnsi="Arial" w:cs="Arial"/>
+        </w:rPr>
+        <w:t xml:space="preserve"> </w:t>
+      </w:r>
+      <w:r>
+        <w:rPr>
+          <w:rFonts w:ascii="Arial" w:hAnsi="Arial" w:cs="Arial"/>
+        </w:rPr>
+        <w:fldChar w:fldCharType="begin"/>
+      </w:r>
+      <w:r>
+        <w:rPr>
+          <w:rFonts w:ascii="Arial" w:hAnsi="Arial" w:cs="Arial"/>
+        </w:rPr>
+        <w:instrText xml:space="preserve"> ADDIN ZOTERO_ITEM CSL_CITATION {"citationID":"czwQfdL5","properties":{"formattedCitation":"(Ang 2021b)","plainCitation":"(Ang 2021b)","noteIndex":0},"citationItems":[{"id":67,"uris":["http://zotero.org/users/10698784/items/9TYGRUFF"],"itemData":{"id":67,"type":"webpage","abstract":"Online shopping has evolved rapidly over the last few decades ago. Here’s a look at how much it's evolved since its emergence in the late 70s.","container-title":"Visual Capitalist","language":"en-US","title":"Timeline: Key Events in the History of Online Shopping","title-short":"Timeline","URL":"https://www.visualcapitalist.com/sp/history-of-online-shopping/#:~:text=By%201982%2C%20the%20world%E2%80%99s%20first%20eCommerce%20company%20launched.%20The%20Boston%20Computer%20Exchange%20(BCE)%20was%20an%20online%20marketplace%20for%20people%20to%20buy%20and%20sell%20used%20computers.","author":[{"family":"Ang","given":"Carmen"}],"accessed":{"date-parts":[["2022",12,1]]},"issued":{"date-parts":[["2021",5,5]]}}}],"schema":"https://github.com/citation-style-language/schema/raw/master/csl-citation.json"} </w:instrText>
+      </w:r>
+      <w:r>
+        <w:rPr>
+          <w:rFonts w:ascii="Arial" w:hAnsi="Arial" w:cs="Arial"/>
+        </w:rPr>
+        <w:fldChar w:fldCharType="separate"/>
+      </w:r>
+      <w:r>
+        <w:rPr>
+          <w:rFonts w:ascii="Arial" w:hAnsi="Arial" w:cs="Arial"/>
+        </w:rPr>
+        <w:t>(Ang 2021b)</w:t>
+      </w:r>
+      <w:r>
+        <w:rPr>
+          <w:rFonts w:ascii="Arial" w:hAnsi="Arial" w:cs="Arial"/>
+        </w:rPr>
+        <w:fldChar w:fldCharType="end"/>
+      </w:r>
+      <w:r>
+        <w:rPr>
+          <w:rFonts w:ascii="Arial" w:hAnsi="Arial" w:cs="Arial"/>
+        </w:rPr>
+        <w:t>. The only drawback to this design was the restricted technology and the effort required to complete a sale or a purchase.</w:t>
       </w:r>
     </w:p>
     <w:p>
@@ -203,7 +301,19 @@
         <w:rPr>
           <w:rFonts w:ascii="Arial" w:hAnsi="Arial" w:cs="Arial"/>
         </w:rPr>
-        <w:t>By the 1990’s the Internet has already established itself as a major global centre for connection and communication. Around 10 million unique visitors each month used Netscape's Navigator and Mosaic</w:t>
+        <w:t xml:space="preserve">By the 1990’s the Internet has already established itself as a major global centre for connection and communication. Around </w:t>
+      </w:r>
+      <w:r>
+        <w:rPr>
+          <w:rFonts w:ascii="Arial" w:hAnsi="Arial" w:cs="Arial"/>
+        </w:rPr>
+        <w:t>ten</w:t>
+      </w:r>
+      <w:r>
+        <w:rPr>
+          <w:rFonts w:ascii="Arial" w:hAnsi="Arial" w:cs="Arial"/>
+        </w:rPr>
+        <w:t xml:space="preserve"> million unique visitors each month used Netscape's Navigator and Mosaic</w:t>
       </w:r>
       <w:r>
         <w:rPr>
@@ -215,7 +325,39 @@
         <w:rPr>
           <w:rFonts w:ascii="Arial" w:hAnsi="Arial" w:cs="Arial"/>
         </w:rPr>
-        <w:t>the two most widely used web browsers in 1994. In the same year, Jeff Bezos established Amazon, which now serves as an online marketplace for hundreds of thousands of unique goods. He launched his own e-commerce website in 1999 after the company quickly expanded to become among the biggest in the world. After 30 days of operation, it was shipping books to 45 different nations, and after two years it surpassed all other retailers in the US. The idea of "one-click" shopping was launched by Amazon in 2002, enabling shoppers to purchase goods without looking elsewhere.</w:t>
+        <w:t xml:space="preserve">the two most widely used web browsers in 1994. In the same year, Jeff Bezos established Amazon, which now serves as an online marketplace for hundreds of thousands of unique goods. He launched his own e-commerce website in 1999 after the company quickly expanded to become among the biggest in the world. After 30 days of operation, it was shipping books to </w:t>
+      </w:r>
+      <w:r>
+        <w:rPr>
+          <w:rFonts w:ascii="Arial" w:hAnsi="Arial" w:cs="Arial"/>
+        </w:rPr>
+        <w:t>forty-five</w:t>
+      </w:r>
+      <w:r>
+        <w:rPr>
+          <w:rFonts w:ascii="Arial" w:hAnsi="Arial" w:cs="Arial"/>
+        </w:rPr>
+        <w:t xml:space="preserve"> </w:t>
+      </w:r>
+      <w:r>
+        <w:rPr>
+          <w:rFonts w:ascii="Arial" w:hAnsi="Arial" w:cs="Arial"/>
+        </w:rPr>
+        <w:t xml:space="preserve">different nations, and after two years it surpassed all other retailers in the US. The idea of </w:t>
+      </w:r>
+      <w:proofErr w:type="gramStart"/>
+      <w:r>
+        <w:rPr>
+          <w:rFonts w:ascii="Arial" w:hAnsi="Arial" w:cs="Arial"/>
+        </w:rPr>
+        <w:t>"one-click" shopping was launched by Amazon</w:t>
+      </w:r>
+      <w:proofErr w:type="gramEnd"/>
+      <w:r>
+        <w:rPr>
+          <w:rFonts w:ascii="Arial" w:hAnsi="Arial" w:cs="Arial"/>
+        </w:rPr>
+        <w:t xml:space="preserve"> in 2002, enabling shoppers to purchase goods without looking elsewhere.</w:t>
       </w:r>
     </w:p>
     <w:p>
@@ -256,7 +398,19 @@
         <w:rPr>
           <w:rFonts w:ascii="Arial" w:hAnsi="Arial" w:cs="Arial"/>
         </w:rPr>
-        <w:t xml:space="preserve"> Design and User Experience hadn't received much consideration or investigation</w:t>
+        <w:t xml:space="preserve"> Design and User Experience </w:t>
+      </w:r>
+      <w:r>
+        <w:rPr>
+          <w:rFonts w:ascii="Arial" w:hAnsi="Arial" w:cs="Arial"/>
+        </w:rPr>
+        <w:t>had not</w:t>
+      </w:r>
+      <w:r>
+        <w:rPr>
+          <w:rFonts w:ascii="Arial" w:hAnsi="Arial" w:cs="Arial"/>
+        </w:rPr>
+        <w:t xml:space="preserve"> received much consideration or investigation</w:t>
       </w:r>
       <w:r>
         <w:rPr>
@@ -304,7 +458,49 @@
         <w:rPr>
           <w:rFonts w:ascii="Arial" w:hAnsi="Arial" w:cs="Arial"/>
         </w:rPr>
-        <w:t xml:space="preserve"> The same way of thinking was depicted in Steve Krug's Don't Make Me Think (2000). Krug discusses the idea that a well-designed computer programme or website should allow users to complete their intended tasks in the simplest, most straightforward manner possible, without having to think about how to do so.</w:t>
+        <w:t xml:space="preserve"> The same way of thinking was depicted in Don't Make Me Think</w:t>
+      </w:r>
+      <w:r>
+        <w:rPr>
+          <w:rFonts w:ascii="Arial" w:hAnsi="Arial" w:cs="Arial"/>
+        </w:rPr>
+        <w:t xml:space="preserve"> </w:t>
+      </w:r>
+      <w:r>
+        <w:rPr>
+          <w:rFonts w:ascii="Arial" w:hAnsi="Arial" w:cs="Arial"/>
+        </w:rPr>
+        <w:fldChar w:fldCharType="begin"/>
+      </w:r>
+      <w:r>
+        <w:rPr>
+          <w:rFonts w:ascii="Arial" w:hAnsi="Arial" w:cs="Arial"/>
+        </w:rPr>
+        <w:instrText xml:space="preserve"> ADDIN ZOTERO_ITEM CSL_CITATION {"citationID":"wKeCn8qK","properties":{"formattedCitation":"(Krug 2000)","plainCitation":"(Krug 2000)","noteIndex":0},"citationItems":[{"id":68,"uris":["http://zotero.org/users/10698784/items/EZSH5WY4"],"itemData":{"id":68,"type":"book","edition":"#1","ISBN":"0-7897-2310-7","number-of-pages":"208","publisher":"New Riders","title":"Don't Make Me Think","author":[{"family":"Krug","given":"Steve"}],"issued":{"date-parts":[["2000",10,13]]}}}],"schema":"https://github.com/citation-style-language/schema/raw/master/csl-citation.json"} </w:instrText>
+      </w:r>
+      <w:r>
+        <w:rPr>
+          <w:rFonts w:ascii="Arial" w:hAnsi="Arial" w:cs="Arial"/>
+        </w:rPr>
+        <w:fldChar w:fldCharType="separate"/>
+      </w:r>
+      <w:r>
+        <w:rPr>
+          <w:rFonts w:ascii="Arial" w:hAnsi="Arial" w:cs="Arial"/>
+        </w:rPr>
+        <w:t>(Krug 2000)</w:t>
+      </w:r>
+      <w:r>
+        <w:rPr>
+          <w:rFonts w:ascii="Arial" w:hAnsi="Arial" w:cs="Arial"/>
+        </w:rPr>
+        <w:fldChar w:fldCharType="end"/>
+      </w:r>
+      <w:r>
+        <w:rPr>
+          <w:rFonts w:ascii="Arial" w:hAnsi="Arial" w:cs="Arial"/>
+        </w:rPr>
+        <w:t>. Krug discusses the idea that a well-designed computer programme or website should allow users to complete their intended tasks in the simplest, most straightforward manner possible, without having to think about how to do so.</w:t>
       </w:r>
     </w:p>
     <w:p>
@@ -380,20 +576,62 @@
         <w:rPr>
           <w:rFonts w:ascii="Arial" w:hAnsi="Arial" w:cs="Arial"/>
         </w:rPr>
-        <w:t>. Its flat design, contrasting colours and use of imagery clearly depicted a website that was modern and stylish which perfectly represented the product that they were selling.</w:t>
-      </w:r>
-      <w:r>
-        <w:rPr>
-          <w:rFonts w:ascii="Arial" w:hAnsi="Arial" w:cs="Arial"/>
-        </w:rPr>
-        <w:t xml:space="preserve"> This sleek design matched </w:t>
+        <w:t>. Its flat design, contrasting colours and use of imagery clearly depicted a website that was modern and stylish which perfectly represented the product that they were selling</w:t>
+      </w:r>
+      <w:r>
+        <w:rPr>
+          <w:rFonts w:ascii="Arial" w:hAnsi="Arial" w:cs="Arial"/>
+        </w:rPr>
+        <w:t xml:space="preserve"> </w:t>
+      </w:r>
+      <w:r>
+        <w:rPr>
+          <w:rFonts w:ascii="Arial" w:hAnsi="Arial" w:cs="Arial"/>
+        </w:rPr>
+        <w:fldChar w:fldCharType="begin"/>
+      </w:r>
+      <w:r>
+        <w:rPr>
+          <w:rFonts w:ascii="Arial" w:hAnsi="Arial" w:cs="Arial"/>
+        </w:rPr>
+        <w:instrText xml:space="preserve"> ADDIN ZOTERO_ITEM CSL_CITATION {"citationID":"a2mZ8brt","properties":{"formattedCitation":"(Web Design Museum 2009)","plainCitation":"(Web Design Museum 2009)","noteIndex":0},"citationItems":[{"id":60,"uris":["http://zotero.org/users/10698784/items/LL9ZMYUF"],"itemData":{"id":60,"type":"webpage","abstract":"Explore the milestones in the history of web design: Zune Media Player and Flat Design - 2009.","language":"en","title":"Zune Media Player and Flat Design - 2009 | Web Design Museum","URL":"https://www.webdesignmuseum.org/web-design-history/zune-media-player-and-flat-design-2009","author":[{"family":"Web Design Museum","given":""}],"accessed":{"date-parts":[["2022",12,2]]},"issued":{"date-parts":[["2009",11,14]]}}}],"schema":"https://github.com/citation-style-language/schema/raw/master/csl-citation.json"} </w:instrText>
+      </w:r>
+      <w:r>
+        <w:rPr>
+          <w:rFonts w:ascii="Arial" w:hAnsi="Arial" w:cs="Arial"/>
+        </w:rPr>
+        <w:fldChar w:fldCharType="separate"/>
+      </w:r>
+      <w:r>
+        <w:rPr>
+          <w:rFonts w:ascii="Arial" w:hAnsi="Arial" w:cs="Arial"/>
+        </w:rPr>
+        <w:t>(Web Design Museum 2009)</w:t>
+      </w:r>
+      <w:r>
+        <w:rPr>
+          <w:rFonts w:ascii="Arial" w:hAnsi="Arial" w:cs="Arial"/>
+        </w:rPr>
+        <w:fldChar w:fldCharType="end"/>
+      </w:r>
+      <w:r>
+        <w:rPr>
+          <w:rFonts w:ascii="Arial" w:hAnsi="Arial" w:cs="Arial"/>
+        </w:rPr>
+        <w:t>.</w:t>
+      </w:r>
+      <w:r>
+        <w:rPr>
+          <w:rFonts w:ascii="Arial" w:hAnsi="Arial" w:cs="Arial"/>
+        </w:rPr>
+        <w:t xml:space="preserve"> </w:t>
       </w:r>
       <w:r>
         <w:rPr>
           <w:rFonts w:ascii="Arial" w:hAnsi="Arial" w:cs="Arial"/>
         </w:rPr>
         <w:lastRenderedPageBreak/>
-        <w:t xml:space="preserve">perfectly with the futuristic theme that the product itself was trying to portray </w:t>
+        <w:t xml:space="preserve">This sleek design matched perfectly with the futuristic theme that the product itself was trying to portray </w:t>
       </w:r>
       <w:r>
         <w:rPr>
@@ -411,7 +649,21 @@
         <w:rPr>
           <w:rFonts w:ascii="Arial" w:hAnsi="Arial" w:cs="Arial"/>
         </w:rPr>
-        <w:t xml:space="preserve"> to expect when they got their hands on the device.</w:t>
+        <w:t xml:space="preserve"> to expect when they got their </w:t>
+      </w:r>
+      <w:proofErr w:type="gramStart"/>
+      <w:r>
+        <w:rPr>
+          <w:rFonts w:ascii="Arial" w:hAnsi="Arial" w:cs="Arial"/>
+        </w:rPr>
+        <w:t>hands on</w:t>
+      </w:r>
+      <w:proofErr w:type="gramEnd"/>
+      <w:r>
+        <w:rPr>
+          <w:rFonts w:ascii="Arial" w:hAnsi="Arial" w:cs="Arial"/>
+        </w:rPr>
+        <w:t xml:space="preserve"> the device.</w:t>
       </w:r>
     </w:p>
     <w:p>
@@ -478,6 +730,9 @@
           <w:t>1</w:t>
         </w:r>
       </w:fldSimple>
+      <w:r>
+        <w:t xml:space="preserve"> – Zune website</w:t>
+      </w:r>
     </w:p>
     <w:p>
       <w:pPr>
@@ -568,7 +823,19 @@
         <w:rPr>
           <w:rFonts w:ascii="Arial" w:hAnsi="Arial" w:cs="Arial"/>
         </w:rPr>
-        <w:t xml:space="preserve"> to rival that of such big companies and to meet the high expectations set by consumers</w:t>
+        <w:t xml:space="preserve"> to rival that of such big companies and to meet the </w:t>
+      </w:r>
+      <w:r>
+        <w:rPr>
+          <w:rFonts w:ascii="Arial" w:hAnsi="Arial" w:cs="Arial"/>
+        </w:rPr>
+        <w:t>grand expectations</w:t>
+      </w:r>
+      <w:r>
+        <w:rPr>
+          <w:rFonts w:ascii="Arial" w:hAnsi="Arial" w:cs="Arial"/>
+        </w:rPr>
+        <w:t xml:space="preserve"> set by consumers</w:t>
       </w:r>
       <w:r>
         <w:rPr>
@@ -910,7 +1177,49 @@
         <w:rPr>
           <w:rFonts w:ascii="Arial" w:hAnsi="Arial" w:cs="Arial"/>
         </w:rPr>
-        <w:t xml:space="preserve">replaced C when it released. They </w:t>
+        <w:t>replaced C when it released</w:t>
+      </w:r>
+      <w:r>
+        <w:rPr>
+          <w:rFonts w:ascii="Arial" w:hAnsi="Arial" w:cs="Arial"/>
+        </w:rPr>
+        <w:t xml:space="preserve"> </w:t>
+      </w:r>
+      <w:r>
+        <w:rPr>
+          <w:rFonts w:ascii="Arial" w:hAnsi="Arial" w:cs="Arial"/>
+        </w:rPr>
+        <w:fldChar w:fldCharType="begin"/>
+      </w:r>
+      <w:r>
+        <w:rPr>
+          <w:rFonts w:ascii="Arial" w:hAnsi="Arial" w:cs="Arial"/>
+        </w:rPr>
+        <w:instrText xml:space="preserve"> ADDIN ZOTERO_ITEM CSL_CITATION {"citationID":"sfsdXbWK","properties":{"formattedCitation":"(Cheever 2011)","plainCitation":"(Cheever 2011)","noteIndex":0},"citationItems":[{"id":57,"uris":["http://zotero.org/users/10698784/items/U9ER6WRX"],"itemData":{"id":57,"type":"webpage","abstract":"Answer by Charlie Cheever, Amazon Software Engineer from 2003-2005.","container-title":"Quora","language":"en","title":"How did Amazon initially develop and code their websites, databases, etc.?","URL":"https://www.quora.com/How-did-Google-Amazon-and-the-like-initially-develop-and-code-their-websites-databases-etc/answer/Charlie-Cheever","author":[{"family":"Cheever","given":"Charlie"}],"accessed":{"date-parts":[["2022",12,2]]},"issued":{"date-parts":[["2011"]]}}}],"schema":"https://github.com/citation-style-language/schema/raw/master/csl-citation.json"} </w:instrText>
+      </w:r>
+      <w:r>
+        <w:rPr>
+          <w:rFonts w:ascii="Arial" w:hAnsi="Arial" w:cs="Arial"/>
+        </w:rPr>
+        <w:fldChar w:fldCharType="separate"/>
+      </w:r>
+      <w:r>
+        <w:rPr>
+          <w:rFonts w:ascii="Arial" w:hAnsi="Arial" w:cs="Arial"/>
+        </w:rPr>
+        <w:t>(Cheever 2011)</w:t>
+      </w:r>
+      <w:r>
+        <w:rPr>
+          <w:rFonts w:ascii="Arial" w:hAnsi="Arial" w:cs="Arial"/>
+        </w:rPr>
+        <w:fldChar w:fldCharType="end"/>
+      </w:r>
+      <w:r>
+        <w:rPr>
+          <w:rFonts w:ascii="Arial" w:hAnsi="Arial" w:cs="Arial"/>
+        </w:rPr>
+        <w:t xml:space="preserve">. They </w:t>
       </w:r>
       <w:r>
         <w:rPr>
@@ -922,13 +1231,39 @@
         <w:rPr>
           <w:rFonts w:ascii="Arial" w:hAnsi="Arial" w:cs="Arial"/>
         </w:rPr>
-        <w:t xml:space="preserve">, </w:t>
-      </w:r>
-      <w:r>
-        <w:rPr>
-          <w:rFonts w:ascii="Arial" w:hAnsi="Arial" w:cs="Arial"/>
-        </w:rPr>
-        <w:t xml:space="preserve">CSS. </w:t>
+        <w:t xml:space="preserve"> and </w:t>
+      </w:r>
+      <w:r>
+        <w:rPr>
+          <w:rFonts w:ascii="Arial" w:hAnsi="Arial" w:cs="Arial"/>
+        </w:rPr>
+        <w:t>CSS</w:t>
+      </w:r>
+      <w:r>
+        <w:rPr>
+          <w:rFonts w:ascii="Arial" w:hAnsi="Arial" w:cs="Arial"/>
+        </w:rPr>
+        <w:t xml:space="preserve"> for their </w:t>
+      </w:r>
+      <w:proofErr w:type="gramStart"/>
+      <w:r>
+        <w:rPr>
+          <w:rFonts w:ascii="Arial" w:hAnsi="Arial" w:cs="Arial"/>
+        </w:rPr>
+        <w:t>front end</w:t>
+      </w:r>
+      <w:proofErr w:type="gramEnd"/>
+      <w:r>
+        <w:rPr>
+          <w:rFonts w:ascii="Arial" w:hAnsi="Arial" w:cs="Arial"/>
+        </w:rPr>
+        <w:t xml:space="preserve"> development</w:t>
+      </w:r>
+      <w:r>
+        <w:rPr>
+          <w:rFonts w:ascii="Arial" w:hAnsi="Arial" w:cs="Arial"/>
+        </w:rPr>
+        <w:t xml:space="preserve">. </w:t>
       </w:r>
     </w:p>
     <w:p>
@@ -1015,14 +1350,14 @@
         <w:rPr>
           <w:rFonts w:ascii="Arial" w:hAnsi="Arial" w:cs="Arial"/>
         </w:rPr>
-        <w:t xml:space="preserve">An IDE (Integrated Development Environment) is a developer’s best friend. There are many diverse types, and they all look different, but ultimately, they all do the same thing, which is to allow the developer to programme. Some IDEs have unique features inside such as IntelliSense, which predicts what you are typing and makes suggestions on how to finish it. Most of them will also have a debugger which allows for step-by-step analysis of the code, </w:t>
+        <w:t xml:space="preserve">An IDE (Integrated Development Environment) is a developer’s best friend. There are many diverse types, and they all look different, but ultimately, they all do the same thing, which is to allow the developer to programme. Some IDEs have unique features inside such as IntelliSense, which predicts what you are typing and makes suggestions on how to finish it. </w:t>
       </w:r>
       <w:r>
         <w:rPr>
           <w:rFonts w:ascii="Arial" w:hAnsi="Arial" w:cs="Arial"/>
         </w:rPr>
         <w:lastRenderedPageBreak/>
-        <w:t>and some have very little so that they can be lightweight and straightforward. Developers use different IDEs for different languages, for example a popular choice for HTML programming would be Visual Studio Code.</w:t>
+        <w:t>Most of them will also have a debugger which allows for step-by-step analysis of the code, and some have very little so that they can be lightweight and straightforward. Developers use different IDEs for different languages, for example a popular choice for HTML programming would be Visual Studio Code.</w:t>
       </w:r>
     </w:p>
     <w:p>
@@ -1066,7 +1401,37 @@
         <w:rPr>
           <w:rFonts w:ascii="Arial" w:hAnsi="Arial" w:cs="Arial"/>
         </w:rPr>
-        <w:t xml:space="preserve"> (W3Techs 2022 a)</w:t>
+        <w:t xml:space="preserve"> </w:t>
+      </w:r>
+      <w:r>
+        <w:rPr>
+          <w:rFonts w:ascii="Arial" w:hAnsi="Arial" w:cs="Arial"/>
+        </w:rPr>
+        <w:fldChar w:fldCharType="begin"/>
+      </w:r>
+      <w:r>
+        <w:rPr>
+          <w:rFonts w:ascii="Arial" w:hAnsi="Arial" w:cs="Arial"/>
+        </w:rPr>
+        <w:instrText xml:space="preserve"> ADDIN ZOTERO_ITEM CSL_CITATION {"citationID":"8kS4g28Q","properties":{"formattedCitation":"(W3Techs 2022a)","plainCitation":"(W3Techs 2022a)","noteIndex":0},"citationItems":[{"id":13,"uris":["http://zotero.org/users/10698784/items/96U3VMHS"],"itemData":{"id":13,"type":"webpage","title":"Usage Statistics and Market Share of HTML5 for Websites, November 2022","URL":"https://w3techs.com/technologies/details/ml-html5","author":[{"family":"W3Techs","given":""}],"accessed":{"date-parts":[["2022",11,29]]},"issued":{"date-parts":[["2022",11]]}}}],"schema":"https://github.com/citation-style-language/schema/raw/master/csl-citation.json"} </w:instrText>
+      </w:r>
+      <w:r>
+        <w:rPr>
+          <w:rFonts w:ascii="Arial" w:hAnsi="Arial" w:cs="Arial"/>
+        </w:rPr>
+        <w:fldChar w:fldCharType="separate"/>
+      </w:r>
+      <w:r>
+        <w:rPr>
+          <w:rFonts w:ascii="Arial" w:hAnsi="Arial" w:cs="Arial"/>
+        </w:rPr>
+        <w:t>(W3Techs 2022a)</w:t>
+      </w:r>
+      <w:r>
+        <w:rPr>
+          <w:rFonts w:ascii="Arial" w:hAnsi="Arial" w:cs="Arial"/>
+        </w:rPr>
+        <w:fldChar w:fldCharType="end"/>
       </w:r>
       <w:r>
         <w:rPr>
@@ -1150,7 +1515,37 @@
         <w:rPr>
           <w:rFonts w:ascii="Arial" w:hAnsi="Arial" w:cs="Arial"/>
         </w:rPr>
-        <w:t xml:space="preserve"> (W3Techs 2022c)</w:t>
+        <w:t xml:space="preserve"> </w:t>
+      </w:r>
+      <w:r>
+        <w:rPr>
+          <w:rFonts w:ascii="Arial" w:hAnsi="Arial" w:cs="Arial"/>
+        </w:rPr>
+        <w:fldChar w:fldCharType="begin"/>
+      </w:r>
+      <w:r>
+        <w:rPr>
+          <w:rFonts w:ascii="Arial" w:hAnsi="Arial" w:cs="Arial"/>
+        </w:rPr>
+        <w:instrText xml:space="preserve"> ADDIN ZOTERO_ITEM CSL_CITATION {"citationID":"aI8zXBX3","properties":{"formattedCitation":"(W3Techs 2022b)","plainCitation":"(W3Techs 2022b)","noteIndex":0},"citationItems":[{"id":16,"uris":["http://zotero.org/users/10698784/items/A5MVDVT4"],"itemData":{"id":16,"type":"webpage","title":"Usage Statistics of Inline CSS for Websites, November 2022","URL":"https://w3techs.com/technologies/details/ce-inlinecss","author":[{"family":"W3Techs","given":""}],"accessed":{"date-parts":[["2022",11,29]]},"issued":{"date-parts":[["2022",11]]}}}],"schema":"https://github.com/citation-style-language/schema/raw/master/csl-citation.json"} </w:instrText>
+      </w:r>
+      <w:r>
+        <w:rPr>
+          <w:rFonts w:ascii="Arial" w:hAnsi="Arial" w:cs="Arial"/>
+        </w:rPr>
+        <w:fldChar w:fldCharType="separate"/>
+      </w:r>
+      <w:r>
+        <w:rPr>
+          <w:rFonts w:ascii="Arial" w:hAnsi="Arial" w:cs="Arial"/>
+        </w:rPr>
+        <w:t>(W3Techs 2022b)</w:t>
+      </w:r>
+      <w:r>
+        <w:rPr>
+          <w:rFonts w:ascii="Arial" w:hAnsi="Arial" w:cs="Arial"/>
+        </w:rPr>
+        <w:fldChar w:fldCharType="end"/>
       </w:r>
       <w:r>
         <w:rPr>
@@ -1180,7 +1575,31 @@
         <w:rPr>
           <w:rFonts w:ascii="Arial" w:hAnsi="Arial" w:cs="Arial"/>
         </w:rPr>
-        <w:t xml:space="preserve"> and Q2 of 2022, 58.99% of global website traffic worldwide is mobile devices </w:t>
+        <w:t xml:space="preserve"> and Q2 of 2022, 58.99% of global website traffic worldwide is mobile devices</w:t>
+      </w:r>
+      <w:r>
+        <w:rPr>
+          <w:rFonts w:ascii="Arial" w:hAnsi="Arial" w:cs="Arial"/>
+        </w:rPr>
+        <w:t xml:space="preserve"> </w:t>
+      </w:r>
+      <w:r>
+        <w:rPr>
+          <w:rFonts w:ascii="Arial" w:hAnsi="Arial" w:cs="Arial"/>
+        </w:rPr>
+        <w:fldChar w:fldCharType="begin"/>
+      </w:r>
+      <w:r>
+        <w:rPr>
+          <w:rFonts w:ascii="Arial" w:hAnsi="Arial" w:cs="Arial"/>
+        </w:rPr>
+        <w:instrText xml:space="preserve"> ADDIN ZOTERO_ITEM CSL_CITATION {"citationID":"vbR6tpPZ","properties":{"formattedCitation":"(Statista 2022)","plainCitation":"(Statista 2022)","noteIndex":0},"citationItems":[{"id":63,"uris":["http://zotero.org/users/10698784/items/2Z92XIQ6"],"itemData":{"id":63,"type":"webpage","abstract":"How much web traffic is mobile? Almost 59 percent of global web traffic in the second quarter of 2022 was via mobile devices.","container-title":"Statista","language":"en","title":"Global mobile traffic 2022","URL":"https://www.statista.com/statistics/277125/share-of-website-traffic-coming-from-mobile-devices/","author":[{"family":"Statista","given":""}],"accessed":{"date-parts":[["2022",12,2]]},"issued":{"date-parts":[["2022",5]]}}}],"schema":"https://github.com/citation-style-language/schema/raw/master/csl-citation.json"} </w:instrText>
+      </w:r>
+      <w:r>
+        <w:rPr>
+          <w:rFonts w:ascii="Arial" w:hAnsi="Arial" w:cs="Arial"/>
+        </w:rPr>
+        <w:fldChar w:fldCharType="separate"/>
       </w:r>
       <w:r>
         <w:rPr>
@@ -1192,6 +1611,12 @@
         <w:rPr>
           <w:rFonts w:ascii="Arial" w:hAnsi="Arial" w:cs="Arial"/>
         </w:rPr>
+        <w:fldChar w:fldCharType="end"/>
+      </w:r>
+      <w:r>
+        <w:rPr>
+          <w:rFonts w:ascii="Arial" w:hAnsi="Arial" w:cs="Arial"/>
+        </w:rPr>
         <w:t xml:space="preserve">. </w:t>
       </w:r>
       <w:r>
@@ -1222,13 +1647,49 @@
         <w:rPr>
           <w:rFonts w:ascii="Arial" w:hAnsi="Arial" w:cs="Arial"/>
         </w:rPr>
-        <w:t xml:space="preserve"> JavaScript is used by 97.4% of websites to add extra functionality to websites (W3Techs 2022a).</w:t>
-      </w:r>
-      <w:r>
-        <w:rPr>
-          <w:rFonts w:ascii="Arial" w:hAnsi="Arial" w:cs="Arial"/>
-        </w:rPr>
-        <w:t xml:space="preserve"> JavaScript is the first language we have discussed that uses an object-oriented programming model which makes it more complicated to learn as there are more complex methods and classes behind it.</w:t>
+        <w:t xml:space="preserve"> JavaScript is used by 97.4% of websites to add extra functionality to websites </w:t>
+      </w:r>
+      <w:r>
+        <w:rPr>
+          <w:rFonts w:ascii="Arial" w:hAnsi="Arial" w:cs="Arial"/>
+        </w:rPr>
+        <w:fldChar w:fldCharType="begin"/>
+      </w:r>
+      <w:r>
+        <w:rPr>
+          <w:rFonts w:ascii="Arial" w:hAnsi="Arial" w:cs="Arial"/>
+        </w:rPr>
+        <w:instrText xml:space="preserve"> ADDIN ZOTERO_ITEM CSL_CITATION {"citationID":"RhyF2ILh","properties":{"formattedCitation":"(W3Techs 2022c)","plainCitation":"(W3Techs 2022c)","noteIndex":0},"citationItems":[{"id":10,"uris":["http://zotero.org/users/10698784/items/8NQLTK47"],"itemData":{"id":10,"type":"webpage","title":"Usage Statistics of JavaScript as Client-side Programming Language on Websites, November 2022","URL":"https://w3techs.com/technologies/details/cp-javascript","author":[{"family":"W3Techs","given":""}],"accessed":{"date-parts":[["2022",11,29]]},"issued":{"date-parts":[["2022",11]]}}}],"schema":"https://github.com/citation-style-language/schema/raw/master/csl-citation.json"} </w:instrText>
+      </w:r>
+      <w:r>
+        <w:rPr>
+          <w:rFonts w:ascii="Arial" w:hAnsi="Arial" w:cs="Arial"/>
+        </w:rPr>
+        <w:fldChar w:fldCharType="separate"/>
+      </w:r>
+      <w:r>
+        <w:rPr>
+          <w:rFonts w:ascii="Arial" w:hAnsi="Arial" w:cs="Arial"/>
+        </w:rPr>
+        <w:t>(W3Techs 2022c)</w:t>
+      </w:r>
+      <w:r>
+        <w:rPr>
+          <w:rFonts w:ascii="Arial" w:hAnsi="Arial" w:cs="Arial"/>
+        </w:rPr>
+        <w:fldChar w:fldCharType="end"/>
+      </w:r>
+      <w:r>
+        <w:rPr>
+          <w:rFonts w:ascii="Arial" w:hAnsi="Arial" w:cs="Arial"/>
+        </w:rPr>
+        <w:t>.</w:t>
+      </w:r>
+      <w:r>
+        <w:rPr>
+          <w:rFonts w:ascii="Arial" w:hAnsi="Arial" w:cs="Arial"/>
+        </w:rPr>
+        <w:t>JavaScript is the first language we have discussed that uses an object-oriented programming model which makes it more complicated to learn as there are more complex methods and classes behind it.</w:t>
       </w:r>
     </w:p>
     <w:p>
@@ -1242,7 +1703,49 @@
         <w:rPr>
           <w:rFonts w:ascii="Arial" w:hAnsi="Arial" w:cs="Arial"/>
         </w:rPr>
-        <w:t xml:space="preserve">The introduction of libraries to web development is fantastic way of increasing productivity. Bootstrap is a fitting example of a library that was created with the sole purpose of increasing fast turnaround designs for websites geared towards an e-commerce design. It can provide template code for various things such as customer reviews, product carousel, hero banners and other components that an e-commerce website would need. It is also compatible with other libraries such as Angular which is a development platform built on TypeScript (Angular 2022). Angular allows </w:t>
+        <w:t>The introduction of libraries to web development is fantastic way of increasing productivity. Bootstrap is a fitting example of a library that was created with the sole purpose of increasing fast turnaround designs for websites geared towards an e-commerce design. It can provide template code for various things such as customer reviews, product carousel, hero banners and other components that an e-commerce website would need. It is also compatible with other libraries such as Angular which is a development platform built on TypeScript</w:t>
+      </w:r>
+      <w:r>
+        <w:rPr>
+          <w:rFonts w:ascii="Arial" w:hAnsi="Arial" w:cs="Arial"/>
+        </w:rPr>
+        <w:t xml:space="preserve"> </w:t>
+      </w:r>
+      <w:r>
+        <w:rPr>
+          <w:rFonts w:ascii="Arial" w:hAnsi="Arial" w:cs="Arial"/>
+        </w:rPr>
+        <w:fldChar w:fldCharType="begin"/>
+      </w:r>
+      <w:r>
+        <w:rPr>
+          <w:rFonts w:ascii="Arial" w:hAnsi="Arial" w:cs="Arial"/>
+        </w:rPr>
+        <w:instrText xml:space="preserve"> ADDIN ZOTERO_ITEM CSL_CITATION {"citationID":"XWtfMU4T","properties":{"formattedCitation":"(Angular 2022)","plainCitation":"(Angular 2022)","noteIndex":0},"citationItems":[{"id":65,"uris":["http://zotero.org/users/10698784/items/X3YCJUM9"],"itemData":{"id":65,"type":"webpage","title":"Angular - What is Angular?","URL":"https://angular.io/guide/what-is-angular","author":[{"family":"Angular","given":""}],"accessed":{"date-parts":[["2022",12,2]]},"issued":{"date-parts":[["2022",2,28]]}}}],"schema":"https://github.com/citation-style-language/schema/raw/master/csl-citation.json"} </w:instrText>
+      </w:r>
+      <w:r>
+        <w:rPr>
+          <w:rFonts w:ascii="Arial" w:hAnsi="Arial" w:cs="Arial"/>
+        </w:rPr>
+        <w:fldChar w:fldCharType="separate"/>
+      </w:r>
+      <w:r>
+        <w:rPr>
+          <w:rFonts w:ascii="Arial" w:hAnsi="Arial" w:cs="Arial"/>
+        </w:rPr>
+        <w:t>(Angular 2022)</w:t>
+      </w:r>
+      <w:r>
+        <w:rPr>
+          <w:rFonts w:ascii="Arial" w:hAnsi="Arial" w:cs="Arial"/>
+        </w:rPr>
+        <w:fldChar w:fldCharType="end"/>
+      </w:r>
+      <w:r>
+        <w:rPr>
+          <w:rFonts w:ascii="Arial" w:hAnsi="Arial" w:cs="Arial"/>
+        </w:rPr>
+        <w:t xml:space="preserve">. Angular allows </w:t>
       </w:r>
       <w:r>
         <w:rPr>
@@ -1281,7 +1784,21 @@
         <w:rPr>
           <w:rFonts w:ascii="Arial" w:hAnsi="Arial" w:cs="Arial"/>
         </w:rPr>
-        <w:t>Web developers must have a place to retain product and customer data and the best place to do this is a database. There are various databases available such as Amazon Web Services, Oracle, MySQL, MongoDB etc but regardless of which one is chosen it is important that security is the main goal. A customer’s information is personal to them and if there were to be a breach of that information, then that business is liable for damages and a hefty fine will be imposed on them for that information getting out.</w:t>
+        <w:t xml:space="preserve">Web developers must have a place to retain product and customer data and the best place to do this is a database. There are various databases available such as Amazon Web Services, Oracle, MySQL, MongoDB </w:t>
+      </w:r>
+      <w:proofErr w:type="gramStart"/>
+      <w:r>
+        <w:rPr>
+          <w:rFonts w:ascii="Arial" w:hAnsi="Arial" w:cs="Arial"/>
+        </w:rPr>
+        <w:t>etc</w:t>
+      </w:r>
+      <w:proofErr w:type="gramEnd"/>
+      <w:r>
+        <w:rPr>
+          <w:rFonts w:ascii="Arial" w:hAnsi="Arial" w:cs="Arial"/>
+        </w:rPr>
+        <w:t xml:space="preserve"> but regardless of which one is chosen it is important that security is the main goal. A customer’s information is personal to them and if there were to be a breach of that information, then that business is liable for damages and a hefty fine will be imposed on them for that information getting out.</w:t>
       </w:r>
     </w:p>
     <w:p>
@@ -1416,12 +1933,6 @@
           <w:rFonts w:ascii="Arial" w:hAnsi="Arial" w:cs="Arial"/>
         </w:rPr>
         <w:t xml:space="preserve"> critical to allow users to achieve what they want without too much thought process being used.</w:t>
-      </w:r>
-      <w:r>
-        <w:rPr>
-          <w:rFonts w:ascii="Arial" w:hAnsi="Arial" w:cs="Arial"/>
-        </w:rPr>
-        <w:t xml:space="preserve"> (Krug 2000)</w:t>
       </w:r>
     </w:p>
     <w:p>
@@ -1692,7 +2203,43 @@
         <w:rPr>
           <w:rFonts w:ascii="Arial" w:hAnsi="Arial" w:cs="Arial"/>
         </w:rPr>
-        <w:t xml:space="preserve">If a designer were to neglect the User Experience, then it is 70% more likely that that e-commerce website will fail (Gajic 2022). </w:t>
+        <w:t xml:space="preserve">If a designer were to neglect the User Experience, then it is 70% more likely that that e-commerce website will fail </w:t>
+      </w:r>
+      <w:r>
+        <w:rPr>
+          <w:rFonts w:ascii="Arial" w:hAnsi="Arial" w:cs="Arial"/>
+        </w:rPr>
+        <w:fldChar w:fldCharType="begin"/>
+      </w:r>
+      <w:r>
+        <w:rPr>
+          <w:rFonts w:ascii="Arial" w:hAnsi="Arial" w:cs="Arial"/>
+        </w:rPr>
+        <w:instrText xml:space="preserve"> ADDIN ZOTERO_ITEM CSL_CITATION {"citationID":"ArzV1RUf","properties":{"formattedCitation":"(Gajic 2022)","plainCitation":"(Gajic 2022)","noteIndex":0},"citationItems":[{"id":47,"uris":["http://zotero.org/users/10698784/items/N2WLNLNL"],"itemData":{"id":47,"type":"webpage","container-title":"Truelist","note":"70% of online businesses fall through because of bad UX","title":"UX Statistics","URL":"https://truelist.co/blog/ux-statistics/#:~:text=70%25%20of%20online%20businesses%20fall%20through%20because%20of%20bad%20UX.,-If%20we%20didn&amp;text=User%20experience%20statistics%20show%20that%20as%20many%20as%2070%25%20of,(Uxeria)","author":[{"family":"Gajic","given":"Ana"}],"accessed":{"date-parts":[["2022",11,10]]},"issued":{"date-parts":[["2022",6,7]]}}}],"schema":"https://github.com/citation-style-language/schema/raw/master/csl-citation.json"} </w:instrText>
+      </w:r>
+      <w:r>
+        <w:rPr>
+          <w:rFonts w:ascii="Arial" w:hAnsi="Arial" w:cs="Arial"/>
+        </w:rPr>
+        <w:fldChar w:fldCharType="separate"/>
+      </w:r>
+      <w:r>
+        <w:rPr>
+          <w:rFonts w:ascii="Arial" w:hAnsi="Arial" w:cs="Arial"/>
+        </w:rPr>
+        <w:t>(Gajic 2022)</w:t>
+      </w:r>
+      <w:r>
+        <w:rPr>
+          <w:rFonts w:ascii="Arial" w:hAnsi="Arial" w:cs="Arial"/>
+        </w:rPr>
+        <w:fldChar w:fldCharType="end"/>
+      </w:r>
+      <w:r>
+        <w:rPr>
+          <w:rFonts w:ascii="Arial" w:hAnsi="Arial" w:cs="Arial"/>
+        </w:rPr>
+        <w:t xml:space="preserve">. </w:t>
       </w:r>
       <w:r>
         <w:rPr>
@@ -1710,7 +2257,7 @@
         <w:rPr>
           <w:rFonts w:ascii="Arial" w:hAnsi="Arial" w:cs="Arial"/>
         </w:rPr>
-        <w:t>it will increase the conversion rate by 200% (Lazar 2022).</w:t>
+        <w:t>it will increase the conversion rate by 200%</w:t>
       </w:r>
       <w:r>
         <w:rPr>
@@ -1722,6 +2269,48 @@
         <w:rPr>
           <w:rFonts w:ascii="Arial" w:hAnsi="Arial" w:cs="Arial"/>
         </w:rPr>
+        <w:fldChar w:fldCharType="begin"/>
+      </w:r>
+      <w:r>
+        <w:rPr>
+          <w:rFonts w:ascii="Arial" w:hAnsi="Arial" w:cs="Arial"/>
+        </w:rPr>
+        <w:instrText xml:space="preserve"> ADDIN ZOTERO_ITEM CSL_CITATION {"citationID":"i3k6Ef5y","properties":{"formattedCitation":"(Anic 2022)","plainCitation":"(Anic 2022)","noteIndex":0},"citationItems":[{"id":19,"uris":["http://zotero.org/users/10698784/items/6TAEPXB4"],"itemData":{"id":19,"type":"webpage","abstract":"Make sure you read these web design statistics before you take over that website redesign project. These will show you exactly what to focus on.","container-title":"JOLA Branding","language":"en","title":"31 Impressive Web Design Statistics for 2022","URL":"https://www.jolabranding.com/post/web-design-statistics","author":[{"family":"Anic","given":"Lazar"}],"accessed":{"date-parts":[["2022",11,29]]},"issued":{"date-parts":[["2022",1,5]]}}}],"schema":"https://github.com/citation-style-language/schema/raw/master/csl-citation.json"} </w:instrText>
+      </w:r>
+      <w:r>
+        <w:rPr>
+          <w:rFonts w:ascii="Arial" w:hAnsi="Arial" w:cs="Arial"/>
+        </w:rPr>
+        <w:fldChar w:fldCharType="separate"/>
+      </w:r>
+      <w:r>
+        <w:rPr>
+          <w:rFonts w:ascii="Arial" w:hAnsi="Arial" w:cs="Arial"/>
+        </w:rPr>
+        <w:t>(Anic 2022)</w:t>
+      </w:r>
+      <w:r>
+        <w:rPr>
+          <w:rFonts w:ascii="Arial" w:hAnsi="Arial" w:cs="Arial"/>
+        </w:rPr>
+        <w:fldChar w:fldCharType="end"/>
+      </w:r>
+      <w:r>
+        <w:rPr>
+          <w:rFonts w:ascii="Arial" w:hAnsi="Arial" w:cs="Arial"/>
+        </w:rPr>
+        <w:t>.</w:t>
+      </w:r>
+      <w:r>
+        <w:rPr>
+          <w:rFonts w:ascii="Arial" w:hAnsi="Arial" w:cs="Arial"/>
+        </w:rPr>
+        <w:t xml:space="preserve"> </w:t>
+      </w:r>
+      <w:r>
+        <w:rPr>
+          <w:rFonts w:ascii="Arial" w:hAnsi="Arial" w:cs="Arial"/>
+        </w:rPr>
         <w:t>To create an interactive prototype with the previously created screens, a</w:t>
       </w:r>
       <w:r>
@@ -1896,7 +2485,19 @@
         <w:rPr>
           <w:rFonts w:ascii="Arial" w:hAnsi="Arial" w:cs="Arial"/>
         </w:rPr>
-        <w:t xml:space="preserve"> a great way of seeing if the User Experience is positive, or if something needs reworked or redesigned before submitting the final design for development.</w:t>
+        <w:t xml:space="preserve"> </w:t>
+      </w:r>
+      <w:r>
+        <w:rPr>
+          <w:rFonts w:ascii="Arial" w:hAnsi="Arial" w:cs="Arial"/>
+        </w:rPr>
+        <w:t>a fantastic way</w:t>
+      </w:r>
+      <w:r>
+        <w:rPr>
+          <w:rFonts w:ascii="Arial" w:hAnsi="Arial" w:cs="Arial"/>
+        </w:rPr>
+        <w:t xml:space="preserve"> of seeing if the User Experience is positive, or if something needs reworked or redesigned before submitting the final design for development.</w:t>
       </w:r>
     </w:p>
     <w:p>
@@ -1985,7 +2586,49 @@
         <w:rPr>
           <w:rFonts w:ascii="Arial" w:hAnsi="Arial" w:cs="Arial"/>
         </w:rPr>
-        <w:t xml:space="preserve"> (Lynkova 2022a)</w:t>
+        <w:t xml:space="preserve"> </w:t>
+      </w:r>
+      <w:r>
+        <w:rPr>
+          <w:rFonts w:ascii="Arial" w:hAnsi="Arial" w:cs="Arial"/>
+        </w:rPr>
+        <w:fldChar w:fldCharType="begin"/>
+      </w:r>
+      <w:r>
+        <w:rPr>
+          <w:rFonts w:ascii="Arial" w:hAnsi="Arial" w:cs="Arial"/>
+        </w:rPr>
+        <w:instrText xml:space="preserve"> ADDIN ZOTERO_ITEM CSL_CITATION {"citationID":"bN3yjjhZ","properties":{"formattedCitation":"(Lynkova 2022a)","plainCitation":"(Lynkova 2022a)","noteIndex":0},"citationItems":[{"id":49,"uris":["http://zotero.org/users/10698784/items/Q53YTLK3"],"itemData":{"id":49,"type":"webpage","container-title":"TechJury","note":"When you switch to a video background, there is a 138% improvement in conversion rate","title":"Website Design Industry Statistics","URL":"https://techjury.net/blog/website-design-industry-statistics/#:~:text=When%20you%20switch%20to%20a%20video%20background%2C%20there%20is%20a%20138%25%20improvement%20in%20conversion%20rate","author":[{"family":"Lynkova","given":"Darina"}],"accessed":{"date-parts":[["2022",11,10]]}}}],"schema":"https://github.com/citation-style-language/schema/raw/master/csl-citation.json"} </w:instrText>
+      </w:r>
+      <w:r>
+        <w:rPr>
+          <w:rFonts w:ascii="Arial" w:hAnsi="Arial" w:cs="Arial"/>
+        </w:rPr>
+        <w:fldChar w:fldCharType="separate"/>
+      </w:r>
+      <w:r>
+        <w:rPr>
+          <w:rFonts w:ascii="Arial" w:hAnsi="Arial" w:cs="Arial"/>
+        </w:rPr>
+        <w:t>(Lynkova 2022</w:t>
+      </w:r>
+      <w:r>
+        <w:rPr>
+          <w:rFonts w:ascii="Arial" w:hAnsi="Arial" w:cs="Arial"/>
+        </w:rPr>
+        <w:t>d</w:t>
+      </w:r>
+      <w:r>
+        <w:rPr>
+          <w:rFonts w:ascii="Arial" w:hAnsi="Arial" w:cs="Arial"/>
+        </w:rPr>
+        <w:t>)</w:t>
+      </w:r>
+      <w:r>
+        <w:rPr>
+          <w:rFonts w:ascii="Arial" w:hAnsi="Arial" w:cs="Arial"/>
+        </w:rPr>
+        <w:fldChar w:fldCharType="end"/>
       </w:r>
       <w:r>
         <w:rPr>
@@ -1997,7 +2640,61 @@
         <w:rPr>
           <w:rFonts w:ascii="Arial" w:hAnsi="Arial" w:cs="Arial"/>
         </w:rPr>
-        <w:t xml:space="preserve"> It is important that not only do designers provide consumers with excellent quality product photos, but that the website load times are low, and the website performs as the consumer would expect. On average, 47% of website visitors will leave the site within 2 seconds or less if it has not loaded (Lynkova 2022). That is why it is so important to product both a lower sized file for product over view purposes and then after the users has selected the product, display a higher resolution product photo then.</w:t>
+        <w:t xml:space="preserve"> It is important that not only do designers provide consumers with excellent quality product photos, but that the website load times are low, and the website performs as the consumer would expect. On average, 47% of website visitors will leave the site within 2 seconds or less if it has not loaded</w:t>
+      </w:r>
+      <w:r>
+        <w:rPr>
+          <w:rFonts w:ascii="Arial" w:hAnsi="Arial" w:cs="Arial"/>
+        </w:rPr>
+        <w:t xml:space="preserve"> </w:t>
+      </w:r>
+      <w:r>
+        <w:rPr>
+          <w:rFonts w:ascii="Arial" w:hAnsi="Arial" w:cs="Arial"/>
+        </w:rPr>
+        <w:fldChar w:fldCharType="begin"/>
+      </w:r>
+      <w:r>
+        <w:rPr>
+          <w:rFonts w:ascii="Arial" w:hAnsi="Arial" w:cs="Arial"/>
+        </w:rPr>
+        <w:instrText xml:space="preserve"> ADDIN ZOTERO_ITEM CSL_CITATION {"citationID":"qRe0QjUz","properties":{"formattedCitation":"(Lynkova 2022b)","plainCitation":"(Lynkova 2022b)","noteIndex":0},"citationItems":[{"id":69,"uris":["http://zotero.org/users/10698784/items/UXNXIB5S"],"itemData":{"id":69,"type":"webpage","container-title":"TechJury","note":"0.05","title":"Website Design Industry Statistics","URL":"https://techjury.net/blog/website-design-industry-statistics/#:~:text=47%25%20of%20people%20expect%20websites%20to%20load%20in%202%20seconds%20or%20less.","author":[{"family":"Lynkova","given":"Darina"}],"accessed":{"date-parts":[["2022",11,10]]}}}],"schema":"https://github.com/citation-style-language/schema/raw/master/csl-citation.json"} </w:instrText>
+      </w:r>
+      <w:r>
+        <w:rPr>
+          <w:rFonts w:ascii="Arial" w:hAnsi="Arial" w:cs="Arial"/>
+        </w:rPr>
+        <w:fldChar w:fldCharType="separate"/>
+      </w:r>
+      <w:r>
+        <w:rPr>
+          <w:rFonts w:ascii="Arial" w:hAnsi="Arial" w:cs="Arial"/>
+        </w:rPr>
+        <w:t>(Lynkova 2022b)</w:t>
+      </w:r>
+      <w:r>
+        <w:rPr>
+          <w:rFonts w:ascii="Arial" w:hAnsi="Arial" w:cs="Arial"/>
+        </w:rPr>
+        <w:fldChar w:fldCharType="end"/>
+      </w:r>
+      <w:r>
+        <w:rPr>
+          <w:rFonts w:ascii="Arial" w:hAnsi="Arial" w:cs="Arial"/>
+        </w:rPr>
+        <w:t xml:space="preserve">. That is why it is so important to product both a lower sized file for product </w:t>
+      </w:r>
+      <w:r>
+        <w:rPr>
+          <w:rFonts w:ascii="Arial" w:hAnsi="Arial" w:cs="Arial"/>
+        </w:rPr>
+        <w:t>overview</w:t>
+      </w:r>
+      <w:r>
+        <w:rPr>
+          <w:rFonts w:ascii="Arial" w:hAnsi="Arial" w:cs="Arial"/>
+        </w:rPr>
+        <w:t xml:space="preserve"> purposes and then after the users has selected the product, display a higher resolution product photo then.</w:t>
       </w:r>
     </w:p>
     <w:p>
@@ -2086,6 +2783,12 @@
           <w:t>2</w:t>
         </w:r>
       </w:fldSimple>
+      <w:r>
+        <w:rPr>
+          <w:noProof/>
+        </w:rPr>
+        <w:t xml:space="preserve"> – Shadows added to bicycles through post-production image editing</w:t>
+      </w:r>
     </w:p>
     <w:p>
       <w:pPr>
@@ -2238,13 +2941,67 @@
         <w:rPr>
           <w:rFonts w:ascii="Arial" w:hAnsi="Arial" w:cs="Arial"/>
         </w:rPr>
-        <w:t>In addition to product photos, consumers expect a tailored experience when they shop online</w:t>
-      </w:r>
-      <w:r>
-        <w:rPr>
-          <w:rFonts w:ascii="Arial" w:hAnsi="Arial" w:cs="Arial"/>
-        </w:rPr>
-        <w:t xml:space="preserve"> (Lynkova 2022)</w:t>
+        <w:t xml:space="preserve">In addition to product photos, </w:t>
+      </w:r>
+      <w:r>
+        <w:rPr>
+          <w:rFonts w:ascii="Arial" w:hAnsi="Arial" w:cs="Arial"/>
+        </w:rPr>
+        <w:t xml:space="preserve">54% </w:t>
+      </w:r>
+      <w:r>
+        <w:rPr>
+          <w:rFonts w:ascii="Arial" w:hAnsi="Arial" w:cs="Arial"/>
+        </w:rPr>
+        <w:t>consumers expect a tailored experience when they shop online</w:t>
+      </w:r>
+      <w:r>
+        <w:rPr>
+          <w:rFonts w:ascii="Arial" w:hAnsi="Arial" w:cs="Arial"/>
+        </w:rPr>
+        <w:t xml:space="preserve"> </w:t>
+      </w:r>
+      <w:r>
+        <w:rPr>
+          <w:rFonts w:ascii="Arial" w:hAnsi="Arial" w:cs="Arial"/>
+        </w:rPr>
+        <w:fldChar w:fldCharType="begin"/>
+      </w:r>
+      <w:r>
+        <w:rPr>
+          <w:rFonts w:ascii="Arial" w:hAnsi="Arial" w:cs="Arial"/>
+        </w:rPr>
+        <w:instrText xml:space="preserve"> ADDIN ZOTERO_ITEM CSL_CITATION {"citationID":"qSxkt0gN","properties":{"formattedCitation":"(Lynkova 2022c)","plainCitation":"(Lynkova 2022c)","noteIndex":0},"citationItems":[{"id":70,"uris":["http://zotero.org/users/10698784/items/BCEAKWWF"],"itemData":{"id":70,"type":"webpage","container-title":"TechJury","note":"0.05","title":"Website Design Industry Statistics","URL":"https://techjury.net/blog/website-design-industry-statistics/#:~:text=54%25%20of%20users%20prefer%20personal%20online%20experiences.","author":[{"family":"Lynkova","given":"Darina"}],"accessed":{"date-parts":[["2022",11,10]]}}}],"schema":"https://github.com/citation-style-language/schema/raw/master/csl-citation.json"} </w:instrText>
+      </w:r>
+      <w:r>
+        <w:rPr>
+          <w:rFonts w:ascii="Arial" w:hAnsi="Arial" w:cs="Arial"/>
+        </w:rPr>
+        <w:fldChar w:fldCharType="separate"/>
+      </w:r>
+      <w:r>
+        <w:rPr>
+          <w:rFonts w:ascii="Arial" w:hAnsi="Arial" w:cs="Arial"/>
+        </w:rPr>
+        <w:t>(Lynkova 2022</w:t>
+      </w:r>
+      <w:r>
+        <w:rPr>
+          <w:rFonts w:ascii="Arial" w:hAnsi="Arial" w:cs="Arial"/>
+        </w:rPr>
+        <w:t>c</w:t>
+      </w:r>
+      <w:r>
+        <w:rPr>
+          <w:rFonts w:ascii="Arial" w:hAnsi="Arial" w:cs="Arial"/>
+        </w:rPr>
+        <w:t>)</w:t>
+      </w:r>
+      <w:r>
+        <w:rPr>
+          <w:rFonts w:ascii="Arial" w:hAnsi="Arial" w:cs="Arial"/>
+        </w:rPr>
+        <w:fldChar w:fldCharType="end"/>
       </w:r>
       <w:r>
         <w:rPr>
@@ -2292,14 +3049,14 @@
         <w:rPr>
           <w:rFonts w:ascii="Arial" w:hAnsi="Arial" w:cs="Arial"/>
         </w:rPr>
-        <w:t xml:space="preserve">banner is eye catching and uses contrasting colour to bring the viewer into the text which clearly points out that it is in relation to the </w:t>
+        <w:t xml:space="preserve">banner is eye catching and uses contrasting colour to bring the viewer into the text which clearly points out that it is in relation </w:t>
       </w:r>
       <w:r>
         <w:rPr>
           <w:rFonts w:ascii="Arial" w:hAnsi="Arial" w:cs="Arial"/>
         </w:rPr>
         <w:lastRenderedPageBreak/>
-        <w:t>“Christmas Club” users. Users of this feature can then make quick and secure payments by clicking the “Easi Payment” button located on top of the banner</w:t>
+        <w:t>to the “Christmas Club” users. Users of this feature can then make quick and secure payments by clicking the “Easi Payment” button located on top of the banner</w:t>
       </w:r>
       <w:r>
         <w:rPr>
@@ -2369,6 +3126,12 @@
           <w:t>3</w:t>
         </w:r>
       </w:fldSimple>
+      <w:r>
+        <w:rPr>
+          <w:noProof/>
+        </w:rPr>
+        <w:t xml:space="preserve"> – Custom banner that presents a Easi Payment button</w:t>
+      </w:r>
     </w:p>
     <w:p>
       <w:pPr>
@@ -2566,7 +3329,73 @@
           <w:iCs w:val="0"/>
         </w:rPr>
         <w:lastRenderedPageBreak/>
-        <w:t>opposed to a normal static image, conversion rates can be increased up to as much as 138% (Lynkova 2022b).</w:t>
+        <w:t>opposed to a normal static image, conversion rates can be increased up to as much as 138%</w:t>
+      </w:r>
+      <w:r>
+        <w:rPr>
+          <w:rFonts w:ascii="Arial" w:hAnsi="Arial" w:cs="Arial"/>
+          <w:i w:val="0"/>
+          <w:iCs w:val="0"/>
+        </w:rPr>
+        <w:t xml:space="preserve"> </w:t>
+      </w:r>
+      <w:r>
+        <w:rPr>
+          <w:rFonts w:ascii="Arial" w:hAnsi="Arial" w:cs="Arial"/>
+          <w:i w:val="0"/>
+          <w:iCs w:val="0"/>
+        </w:rPr>
+        <w:fldChar w:fldCharType="begin"/>
+      </w:r>
+      <w:r>
+        <w:rPr>
+          <w:rFonts w:ascii="Arial" w:hAnsi="Arial" w:cs="Arial"/>
+          <w:i w:val="0"/>
+          <w:iCs w:val="0"/>
+        </w:rPr>
+        <w:instrText xml:space="preserve"> ADDIN ZOTERO_ITEM CSL_CITATION {"citationID":"joCt707p","properties":{"formattedCitation":"(Lynkova 2022d)","plainCitation":"(Lynkova 2022d)","noteIndex":0},"citationItems":[{"id":50,"uris":["http://zotero.org/users/10698784/items/PN65QJJT"],"itemData":{"id":50,"type":"webpage","container-title":"TechJury","note":"Users spend an average of 0.05 seconds on deciding whether to stay on your site or leave.","title":"Website Design Industry Statistics","URL":"https://techjury.net/blog/website-design-industry-statistics/#:~:text=Users%20spend%20an%20average%20of%200.05%20seconds%20on%20deciding%20whether%20to%20stay%20on%20your%20site%20or%20leave.","author":[{"family":"Lynkova","given":"Darina"}],"accessed":{"date-parts":[["2022",11,10]]}}}],"schema":"https://github.com/citation-style-language/schema/raw/master/csl-citation.json"} </w:instrText>
+      </w:r>
+      <w:r>
+        <w:rPr>
+          <w:rFonts w:ascii="Arial" w:hAnsi="Arial" w:cs="Arial"/>
+          <w:i w:val="0"/>
+          <w:iCs w:val="0"/>
+        </w:rPr>
+        <w:fldChar w:fldCharType="separate"/>
+      </w:r>
+      <w:r>
+        <w:rPr>
+          <w:rFonts w:ascii="Arial" w:hAnsi="Arial" w:cs="Arial"/>
+        </w:rPr>
+        <w:t>(Lynkova 2022</w:t>
+      </w:r>
+      <w:r>
+        <w:rPr>
+          <w:rFonts w:ascii="Arial" w:hAnsi="Arial" w:cs="Arial"/>
+        </w:rPr>
+        <w:t>a</w:t>
+      </w:r>
+      <w:r>
+        <w:rPr>
+          <w:rFonts w:ascii="Arial" w:hAnsi="Arial" w:cs="Arial"/>
+        </w:rPr>
+        <w:t>)</w:t>
+      </w:r>
+      <w:r>
+        <w:rPr>
+          <w:rFonts w:ascii="Arial" w:hAnsi="Arial" w:cs="Arial"/>
+          <w:i w:val="0"/>
+          <w:iCs w:val="0"/>
+        </w:rPr>
+        <w:fldChar w:fldCharType="end"/>
+      </w:r>
+      <w:r>
+        <w:rPr>
+          <w:rFonts w:ascii="Arial" w:hAnsi="Arial" w:cs="Arial"/>
+          <w:i w:val="0"/>
+          <w:iCs w:val="0"/>
+        </w:rPr>
+        <w:t>.</w:t>
       </w:r>
     </w:p>
     <w:p>
@@ -2625,7 +3454,7 @@
           <w:i w:val="0"/>
           <w:iCs w:val="0"/>
         </w:rPr>
-        <w:t xml:space="preserve"> (</w:t>
+        <w:t xml:space="preserve"> </w:t>
       </w:r>
       <w:r>
         <w:rPr>
@@ -2633,7 +3462,7 @@
           <w:i w:val="0"/>
           <w:iCs w:val="0"/>
         </w:rPr>
-        <w:t>Indeed Editorial Team 2021</w:t>
+        <w:fldChar w:fldCharType="begin"/>
       </w:r>
       <w:r>
         <w:rPr>
@@ -2641,7 +3470,7 @@
           <w:i w:val="0"/>
           <w:iCs w:val="0"/>
         </w:rPr>
-        <w:t>)</w:t>
+        <w:instrText xml:space="preserve"> ADDIN ZOTERO_ITEM CSL_CITATION {"citationID":"xxFD4a5t","properties":{"formattedCitation":"(Indeed Editorial Team 2021)","plainCitation":"(Indeed Editorial Team 2021)","noteIndex":0},"citationItems":[{"id":7,"uris":["http://zotero.org/users/10698784/items/DUBI4425"],"itemData":{"id":7,"type":"webpage","container-title":"Indeed","language":"English","title":"What Is a Computer Science Degree? (With Skills and Careers)","URL":"https://uk.indeed.com/career-advice/career-development/computer-science-degree","author":[{"family":"Indeed Editorial Team","given":""}],"issued":{"date-parts":[["2021",11,30]]}}}],"schema":"https://github.com/citation-style-language/schema/raw/master/csl-citation.json"} </w:instrText>
       </w:r>
       <w:r>
         <w:rPr>
@@ -2649,7 +3478,13 @@
           <w:i w:val="0"/>
           <w:iCs w:val="0"/>
         </w:rPr>
-        <w:t>. Within the</w:t>
+        <w:fldChar w:fldCharType="separate"/>
+      </w:r>
+      <w:r>
+        <w:rPr>
+          <w:rFonts w:ascii="Arial" w:hAnsi="Arial" w:cs="Arial"/>
+        </w:rPr>
+        <w:t>(Indeed Editorial Team 2021)</w:t>
       </w:r>
       <w:r>
         <w:rPr>
@@ -2657,7 +3492,7 @@
           <w:i w:val="0"/>
           <w:iCs w:val="0"/>
         </w:rPr>
-        <w:t xml:space="preserve">m 3-4 years a student will be taught the fundamentals of web development which will cover HTML, CSS, JavaScript. They will then cover server-side programming such as PHP, Node.js or AJAX along with maybe Python. For their object orientated programming they will be taught C#, Java and then certain frameworks that go along with them languages such as entity framework, asp.net and various other libraries. These courses tend to be around 7-8 hours a day with a 1–2-hour self-taught section in the evening for someone looking to really drive in the lessons they have been taught that day. That is a range of 40-50 hours per week spent learning coding. That is not contributing to the other skills a web designer will </w:t>
+        <w:fldChar w:fldCharType="end"/>
       </w:r>
       <w:r>
         <w:rPr>
@@ -2665,7 +3500,7 @@
           <w:i w:val="0"/>
           <w:iCs w:val="0"/>
         </w:rPr>
-        <w:t>possess</w:t>
+        <w:t>. Within the</w:t>
       </w:r>
       <w:r>
         <w:rPr>
@@ -2673,6 +3508,22 @@
           <w:i w:val="0"/>
           <w:iCs w:val="0"/>
         </w:rPr>
+        <w:t xml:space="preserve">m 3-4 years a student will be taught the fundamentals of web development which will cover HTML, CSS, JavaScript. They will then cover server-side programming such as PHP, Node.js or AJAX along with maybe Python. For their object orientated programming they will be taught C#, Java and then certain frameworks that go along with them languages such as entity framework, asp.net and various other libraries. These courses tend to be around 7-8 hours a day with a 1–2-hour self-taught section in the evening for someone looking to really drive in the lessons they have been taught that day. That is a range of 40-50 hours per week spent learning coding. That is not contributing to the other skills a web designer will </w:t>
+      </w:r>
+      <w:r>
+        <w:rPr>
+          <w:rFonts w:ascii="Arial" w:hAnsi="Arial" w:cs="Arial"/>
+          <w:i w:val="0"/>
+          <w:iCs w:val="0"/>
+        </w:rPr>
+        <w:t>possess</w:t>
+      </w:r>
+      <w:r>
+        <w:rPr>
+          <w:rFonts w:ascii="Arial" w:hAnsi="Arial" w:cs="Arial"/>
+          <w:i w:val="0"/>
+          <w:iCs w:val="0"/>
+        </w:rPr>
         <w:t xml:space="preserve"> such as UX, UI, photo editing, illustration, wireframing, prototyping, video editing or motion graphics.</w:t>
       </w:r>
     </w:p>
@@ -2708,16 +3559,72 @@
     </w:p>
     <w:p>
       <w:pPr>
-        <w:rPr>
-          <w:rFonts w:ascii="Arial" w:hAnsi="Arial" w:cs="Arial"/>
-        </w:rPr>
-      </w:pPr>
-      <w:r>
-        <w:rPr>
-          <w:rFonts w:ascii="Arial" w:hAnsi="Arial" w:cs="Arial"/>
-        </w:rPr>
-        <w:t>The conclusion contains your conclusion.</w:t>
-      </w:r>
+        <w:ind w:firstLine="720"/>
+        <w:rPr>
+          <w:rFonts w:ascii="Arial" w:hAnsi="Arial" w:cs="Arial"/>
+        </w:rPr>
+      </w:pPr>
+      <w:r>
+        <w:rPr>
+          <w:rFonts w:ascii="Arial" w:hAnsi="Arial" w:cs="Arial"/>
+        </w:rPr>
+        <w:t>Modern, sleek, fast, efficient, intelligent, easy to use, unique, are all words that are thrown around when we talk about great websites. Is this something that is achieved easily and without thought? Absolutely not. To create a great website that could rival that of Nike or Puma would require experience in both web design and web development. To suggest that someone with no experience in programming could create a website that was fully bespoke and catered to the needs of their consumers perfectly would just simply not be possible without the relevant skills or qualifications.</w:t>
+      </w:r>
+    </w:p>
+    <w:p>
+      <w:pPr>
+        <w:ind w:firstLine="720"/>
+        <w:rPr>
+          <w:rFonts w:ascii="Arial" w:hAnsi="Arial" w:cs="Arial"/>
+        </w:rPr>
+      </w:pPr>
+      <w:r>
+        <w:rPr>
+          <w:rFonts w:ascii="Arial" w:hAnsi="Arial" w:cs="Arial"/>
+        </w:rPr>
+        <w:t>Amazon, Nike, Puma, Apple, Google, and many other industry leading companies have gathered some of the most intelligent and creative people from around the planet to work for them. Each employee has presumably spent years in education as well as crafting their skills to suit their specific role in the company. They have worked on challenging projects, made mistakes, and learnt and that is why they are where they are today.</w:t>
+      </w:r>
+    </w:p>
+    <w:p>
+      <w:pPr>
+        <w:ind w:firstLine="720"/>
+        <w:rPr>
+          <w:rFonts w:ascii="Arial" w:hAnsi="Arial" w:cs="Arial"/>
+        </w:rPr>
+      </w:pPr>
+      <w:r>
+        <w:rPr>
+          <w:rFonts w:ascii="Arial" w:hAnsi="Arial" w:cs="Arial"/>
+        </w:rPr>
+        <w:t>To assume that one individual person, regardless of the online help that they may receive from google searches or stack overflow could create a profitable online e-commerce to meet the expectations of everyday consumers that have such grand expectations due to these large companies that have created these amazing websites is just no feasible</w:t>
+      </w:r>
+      <w:r>
+        <w:rPr>
+          <w:rFonts w:ascii="Arial" w:hAnsi="Arial" w:cs="Arial"/>
+        </w:rPr>
+        <w:t xml:space="preserve">. Even with the assistance of micro platforms such Shopify, Lightspeed, WooCommerce and others, the designer needs to be conscious of their design choices such as colour themes and font size as this can vary depending on the accessibility needs of their users i.e., the colour blind, or users that have diminished sight. Even with the likes of Shopify users expect a </w:t>
+      </w:r>
+      <w:proofErr w:type="gramStart"/>
+      <w:r>
+        <w:rPr>
+          <w:rFonts w:ascii="Arial" w:hAnsi="Arial" w:cs="Arial"/>
+        </w:rPr>
+        <w:t>developers</w:t>
+      </w:r>
+      <w:proofErr w:type="gramEnd"/>
+      <w:r>
+        <w:rPr>
+          <w:rFonts w:ascii="Arial" w:hAnsi="Arial" w:cs="Arial"/>
+        </w:rPr>
+        <w:t xml:space="preserve"> website to be unique and custom, so there will still be an element of coding required.</w:t>
+      </w:r>
+    </w:p>
+    <w:p>
+      <w:pPr>
+        <w:rPr>
+          <w:rFonts w:ascii="Arial" w:hAnsi="Arial" w:cs="Arial"/>
+        </w:rPr>
+      </w:pPr>
     </w:p>
     <w:p>
       <w:pPr>
@@ -2747,15 +3654,490 @@
     </w:p>
     <w:p>
       <w:pPr>
-        <w:rPr>
-          <w:rFonts w:ascii="Arial" w:hAnsi="Arial" w:cs="Arial"/>
-        </w:rPr>
-      </w:pPr>
-      <w:r>
-        <w:rPr>
-          <w:rFonts w:ascii="Arial" w:hAnsi="Arial" w:cs="Arial"/>
-        </w:rPr>
-        <w:t>Your reference list goes here and ideally should be generated by EndNote as per seminar instructions and absolutely must conform to the Harvard style of citation specified in Cite It Right.</w:t>
+        <w:pStyle w:val="Bibliography"/>
+        <w:rPr>
+          <w:rFonts w:ascii="Calibri" w:hAnsi="Calibri" w:cs="Calibri"/>
+        </w:rPr>
+      </w:pPr>
+      <w:r>
+        <w:fldChar w:fldCharType="begin"/>
+      </w:r>
+      <w:r>
+        <w:instrText xml:space="preserve"> ADDIN ZOTERO_BIBL {"uncited":[],"omitted":[],"custom":[]} CSL_BIBLIOGRAPHY </w:instrText>
+      </w:r>
+      <w:r>
+        <w:fldChar w:fldCharType="separate"/>
+      </w:r>
+      <w:r>
+        <w:rPr>
+          <w:rFonts w:ascii="Calibri" w:hAnsi="Calibri" w:cs="Calibri"/>
+        </w:rPr>
+        <w:t xml:space="preserve">Ang, C. (2021a) Timeline: Key Events in the History of Online Shopping [online], </w:t>
+      </w:r>
+      <w:r>
+        <w:rPr>
+          <w:rFonts w:ascii="Calibri" w:hAnsi="Calibri" w:cs="Calibri"/>
+          <w:i/>
+          <w:iCs/>
+        </w:rPr>
+        <w:t>Visual Capitalist</w:t>
+      </w:r>
+      <w:r>
+        <w:rPr>
+          <w:rFonts w:ascii="Calibri" w:hAnsi="Calibri" w:cs="Calibri"/>
+        </w:rPr>
+        <w:t>, available: https://www.visualcapitalist.com/sp/history-of-online-shopping/ [accessed 1 Dec 2022].</w:t>
+      </w:r>
+    </w:p>
+    <w:p>
+      <w:pPr>
+        <w:pStyle w:val="Bibliography"/>
+        <w:rPr>
+          <w:rFonts w:ascii="Calibri" w:hAnsi="Calibri" w:cs="Calibri"/>
+        </w:rPr>
+      </w:pPr>
+      <w:r>
+        <w:rPr>
+          <w:rFonts w:ascii="Calibri" w:hAnsi="Calibri" w:cs="Calibri"/>
+        </w:rPr>
+        <w:t xml:space="preserve">Ang, C. (2021b) Timeline: Key Events in the History of Online Shopping [online], </w:t>
+      </w:r>
+      <w:r>
+        <w:rPr>
+          <w:rFonts w:ascii="Calibri" w:hAnsi="Calibri" w:cs="Calibri"/>
+          <w:i/>
+          <w:iCs/>
+        </w:rPr>
+        <w:t>Visual Capitalist</w:t>
+      </w:r>
+      <w:r>
+        <w:rPr>
+          <w:rFonts w:ascii="Calibri" w:hAnsi="Calibri" w:cs="Calibri"/>
+        </w:rPr>
+        <w:t>, available: https://www.visualcapitalist.com/sp/history-of-online-shopping/#:~:text=By%201982%2C%20the%20world%E2%80%99s%20first%20eCommerce%20company%20launched.%20The%20Boston%20Computer%20Exchange%20(BCE)%20was%20an%20online%20marketplace%20for%20people%20to%20buy%20and%20sell%20used%20computers. [accessed 1 Dec 2022].</w:t>
+      </w:r>
+    </w:p>
+    <w:p>
+      <w:pPr>
+        <w:pStyle w:val="Bibliography"/>
+        <w:rPr>
+          <w:rFonts w:ascii="Calibri" w:hAnsi="Calibri" w:cs="Calibri"/>
+        </w:rPr>
+      </w:pPr>
+      <w:r>
+        <w:rPr>
+          <w:rFonts w:ascii="Calibri" w:hAnsi="Calibri" w:cs="Calibri"/>
+        </w:rPr>
+        <w:t>Angular (2022) Angular - What Is Angular? [online], available: https://angular.io/guide/what-is-angular [accessed 2 Dec 2022].</w:t>
+      </w:r>
+    </w:p>
+    <w:p>
+      <w:pPr>
+        <w:pStyle w:val="Bibliography"/>
+        <w:rPr>
+          <w:rFonts w:ascii="Calibri" w:hAnsi="Calibri" w:cs="Calibri"/>
+        </w:rPr>
+      </w:pPr>
+      <w:r>
+        <w:rPr>
+          <w:rFonts w:ascii="Calibri" w:hAnsi="Calibri" w:cs="Calibri"/>
+        </w:rPr>
+        <w:t xml:space="preserve">Anic, L. (2022) 31 Impressive Web Design Statistics for 2022 [online], </w:t>
+      </w:r>
+      <w:r>
+        <w:rPr>
+          <w:rFonts w:ascii="Calibri" w:hAnsi="Calibri" w:cs="Calibri"/>
+          <w:i/>
+          <w:iCs/>
+        </w:rPr>
+        <w:t>JOLA Branding</w:t>
+      </w:r>
+      <w:r>
+        <w:rPr>
+          <w:rFonts w:ascii="Calibri" w:hAnsi="Calibri" w:cs="Calibri"/>
+        </w:rPr>
+        <w:t>, available: https://www.jolabranding.com/post/web-design-statistics [accessed 29 Nov 2022].</w:t>
+      </w:r>
+    </w:p>
+    <w:p>
+      <w:pPr>
+        <w:pStyle w:val="Bibliography"/>
+        <w:rPr>
+          <w:rFonts w:ascii="Calibri" w:hAnsi="Calibri" w:cs="Calibri"/>
+        </w:rPr>
+      </w:pPr>
+      <w:r>
+        <w:rPr>
+          <w:rFonts w:ascii="Calibri" w:hAnsi="Calibri" w:cs="Calibri"/>
+        </w:rPr>
+        <w:t xml:space="preserve">Cheever, C. (2011) How Did Amazon Initially Develop and Code Their Websites, Databases, </w:t>
+      </w:r>
+      <w:proofErr w:type="gramStart"/>
+      <w:r>
+        <w:rPr>
+          <w:rFonts w:ascii="Calibri" w:hAnsi="Calibri" w:cs="Calibri"/>
+        </w:rPr>
+        <w:t>Etc.</w:t>
+      </w:r>
+      <w:proofErr w:type="gramEnd"/>
+      <w:r>
+        <w:rPr>
+          <w:rFonts w:ascii="Calibri" w:hAnsi="Calibri" w:cs="Calibri"/>
+        </w:rPr>
+        <w:t xml:space="preserve">? [online], </w:t>
+      </w:r>
+      <w:r>
+        <w:rPr>
+          <w:rFonts w:ascii="Calibri" w:hAnsi="Calibri" w:cs="Calibri"/>
+          <w:i/>
+          <w:iCs/>
+        </w:rPr>
+        <w:t>Quora</w:t>
+      </w:r>
+      <w:r>
+        <w:rPr>
+          <w:rFonts w:ascii="Calibri" w:hAnsi="Calibri" w:cs="Calibri"/>
+        </w:rPr>
+        <w:t>, available: https://www.quora.com/How-did-Google-Amazon-and-the-like-initially-develop-and-code-their-websites-databases-etc/answer/Charlie-Cheever [accessed 2 Dec 2022].</w:t>
+      </w:r>
+    </w:p>
+    <w:p>
+      <w:pPr>
+        <w:pStyle w:val="Bibliography"/>
+        <w:rPr>
+          <w:rFonts w:ascii="Calibri" w:hAnsi="Calibri" w:cs="Calibri"/>
+        </w:rPr>
+      </w:pPr>
+      <w:r>
+        <w:rPr>
+          <w:rFonts w:ascii="Calibri" w:hAnsi="Calibri" w:cs="Calibri"/>
+        </w:rPr>
+        <w:t xml:space="preserve">Gajic, A. (2022) UX Statistics [online], </w:t>
+      </w:r>
+      <w:proofErr w:type="spellStart"/>
+      <w:r>
+        <w:rPr>
+          <w:rFonts w:ascii="Calibri" w:hAnsi="Calibri" w:cs="Calibri"/>
+          <w:i/>
+          <w:iCs/>
+        </w:rPr>
+        <w:t>Truelist</w:t>
+      </w:r>
+      <w:proofErr w:type="spellEnd"/>
+      <w:r>
+        <w:rPr>
+          <w:rFonts w:ascii="Calibri" w:hAnsi="Calibri" w:cs="Calibri"/>
+        </w:rPr>
+        <w:t>, available: https://truelist.co/blog/ux-statistics/</w:t>
+      </w:r>
+      <w:proofErr w:type="gramStart"/>
+      <w:r>
+        <w:rPr>
+          <w:rFonts w:ascii="Calibri" w:hAnsi="Calibri" w:cs="Calibri"/>
+        </w:rPr>
+        <w:t>#:~</w:t>
+      </w:r>
+      <w:proofErr w:type="gramEnd"/>
+      <w:r>
+        <w:rPr>
+          <w:rFonts w:ascii="Calibri" w:hAnsi="Calibri" w:cs="Calibri"/>
+        </w:rPr>
+        <w:t>:text=70%25%20of%20online%20businesses%20fall%20through%20because%20of%20bad%20UX.,-If%20we%20didn&amp;text=User%20experience%20statistics%20show%20that%20as%20many%20as%2070%25%20of,(Uxeria) [accessed 10 Nov 2022].</w:t>
+      </w:r>
+    </w:p>
+    <w:p>
+      <w:pPr>
+        <w:pStyle w:val="Bibliography"/>
+        <w:rPr>
+          <w:rFonts w:ascii="Calibri" w:hAnsi="Calibri" w:cs="Calibri"/>
+        </w:rPr>
+      </w:pPr>
+      <w:proofErr w:type="gramStart"/>
+      <w:r>
+        <w:rPr>
+          <w:rFonts w:ascii="Calibri" w:hAnsi="Calibri" w:cs="Calibri"/>
+        </w:rPr>
+        <w:t>Indeed</w:t>
+      </w:r>
+      <w:proofErr w:type="gramEnd"/>
+      <w:r>
+        <w:rPr>
+          <w:rFonts w:ascii="Calibri" w:hAnsi="Calibri" w:cs="Calibri"/>
+        </w:rPr>
+        <w:t xml:space="preserve"> Editorial Team (2021) What Is a Computer Science Degree? (With Skills and Careers) [online], </w:t>
+      </w:r>
+      <w:r>
+        <w:rPr>
+          <w:rFonts w:ascii="Calibri" w:hAnsi="Calibri" w:cs="Calibri"/>
+          <w:i/>
+          <w:iCs/>
+        </w:rPr>
+        <w:t>Indeed</w:t>
+      </w:r>
+      <w:r>
+        <w:rPr>
+          <w:rFonts w:ascii="Calibri" w:hAnsi="Calibri" w:cs="Calibri"/>
+        </w:rPr>
+        <w:t>, available: https://uk.indeed.com/career-advice/career-development/computer-science-degree.</w:t>
+      </w:r>
+    </w:p>
+    <w:p>
+      <w:pPr>
+        <w:pStyle w:val="Bibliography"/>
+        <w:rPr>
+          <w:rFonts w:ascii="Calibri" w:hAnsi="Calibri" w:cs="Calibri"/>
+        </w:rPr>
+      </w:pPr>
+      <w:r>
+        <w:rPr>
+          <w:rFonts w:ascii="Calibri" w:hAnsi="Calibri" w:cs="Calibri"/>
+        </w:rPr>
+        <w:t>Krug, S. (</w:t>
+      </w:r>
+      <w:proofErr w:type="gramStart"/>
+      <w:r>
+        <w:rPr>
+          <w:rFonts w:ascii="Calibri" w:hAnsi="Calibri" w:cs="Calibri"/>
+        </w:rPr>
+        <w:t>2000</w:t>
+      </w:r>
+      <w:proofErr w:type="gramEnd"/>
+      <w:r>
+        <w:rPr>
+          <w:rFonts w:ascii="Calibri" w:hAnsi="Calibri" w:cs="Calibri"/>
+        </w:rPr>
+        <w:t xml:space="preserve">) </w:t>
+      </w:r>
+      <w:r>
+        <w:rPr>
+          <w:rFonts w:ascii="Calibri" w:hAnsi="Calibri" w:cs="Calibri"/>
+          <w:i/>
+          <w:iCs/>
+        </w:rPr>
+        <w:t>Don’t Make Me Think</w:t>
+      </w:r>
+      <w:r>
+        <w:rPr>
+          <w:rFonts w:ascii="Calibri" w:hAnsi="Calibri" w:cs="Calibri"/>
+        </w:rPr>
+        <w:t>,</w:t>
+      </w:r>
+      <w:r>
+        <w:rPr>
+          <w:rFonts w:ascii="Calibri" w:hAnsi="Calibri" w:cs="Calibri"/>
+        </w:rPr>
+        <w:t xml:space="preserve"> San Francisco:</w:t>
+      </w:r>
+      <w:r>
+        <w:rPr>
+          <w:rFonts w:ascii="Calibri" w:hAnsi="Calibri" w:cs="Calibri"/>
+        </w:rPr>
+        <w:t xml:space="preserve"> New Riders.</w:t>
+      </w:r>
+    </w:p>
+    <w:p>
+      <w:pPr>
+        <w:pStyle w:val="Bibliography"/>
+        <w:rPr>
+          <w:rFonts w:ascii="Calibri" w:hAnsi="Calibri" w:cs="Calibri"/>
+        </w:rPr>
+      </w:pPr>
+      <w:r>
+        <w:rPr>
+          <w:rFonts w:ascii="Calibri" w:hAnsi="Calibri" w:cs="Calibri"/>
+        </w:rPr>
+        <w:t xml:space="preserve">Lynkova, D. (2022a) Website Design Industry Statistics [online], </w:t>
+      </w:r>
+      <w:proofErr w:type="spellStart"/>
+      <w:r>
+        <w:rPr>
+          <w:rFonts w:ascii="Calibri" w:hAnsi="Calibri" w:cs="Calibri"/>
+          <w:i/>
+          <w:iCs/>
+        </w:rPr>
+        <w:t>TechJury</w:t>
+      </w:r>
+      <w:proofErr w:type="spellEnd"/>
+      <w:r>
+        <w:rPr>
+          <w:rFonts w:ascii="Calibri" w:hAnsi="Calibri" w:cs="Calibri"/>
+        </w:rPr>
+        <w:t>, available: https://techjury.net/blog/website-design-industry-statistics/#:~:text=When%20you%20switch%20to%20a%20video%20background%2C%20there%20is%20a%20138%25%20improvement%20in%20conversion%20rate [accessed 10 Nov 2022].</w:t>
+      </w:r>
+    </w:p>
+    <w:p>
+      <w:pPr>
+        <w:pStyle w:val="Bibliography"/>
+        <w:rPr>
+          <w:rFonts w:ascii="Calibri" w:hAnsi="Calibri" w:cs="Calibri"/>
+        </w:rPr>
+      </w:pPr>
+      <w:r>
+        <w:rPr>
+          <w:rFonts w:ascii="Calibri" w:hAnsi="Calibri" w:cs="Calibri"/>
+        </w:rPr>
+        <w:t xml:space="preserve">Lynkova, D. (2022b) Website Design Industry Statistics [online], </w:t>
+      </w:r>
+      <w:proofErr w:type="spellStart"/>
+      <w:r>
+        <w:rPr>
+          <w:rFonts w:ascii="Calibri" w:hAnsi="Calibri" w:cs="Calibri"/>
+          <w:i/>
+          <w:iCs/>
+        </w:rPr>
+        <w:t>TechJury</w:t>
+      </w:r>
+      <w:proofErr w:type="spellEnd"/>
+      <w:r>
+        <w:rPr>
+          <w:rFonts w:ascii="Calibri" w:hAnsi="Calibri" w:cs="Calibri"/>
+        </w:rPr>
+        <w:t>, available: https://techjury.net/blog/website-design-industry-statistics/#:~:text=47%25%20of%20people%20expect%20websites%20to%20load%20in%202%20seconds%20or%20less. [accessed 10 Nov 2022].</w:t>
+      </w:r>
+    </w:p>
+    <w:p>
+      <w:pPr>
+        <w:pStyle w:val="Bibliography"/>
+        <w:rPr>
+          <w:rFonts w:ascii="Calibri" w:hAnsi="Calibri" w:cs="Calibri"/>
+        </w:rPr>
+      </w:pPr>
+      <w:r>
+        <w:rPr>
+          <w:rFonts w:ascii="Calibri" w:hAnsi="Calibri" w:cs="Calibri"/>
+        </w:rPr>
+        <w:t xml:space="preserve">Lynkova, D. (2022c) Website Design Industry Statistics [online], </w:t>
+      </w:r>
+      <w:proofErr w:type="spellStart"/>
+      <w:r>
+        <w:rPr>
+          <w:rFonts w:ascii="Calibri" w:hAnsi="Calibri" w:cs="Calibri"/>
+          <w:i/>
+          <w:iCs/>
+        </w:rPr>
+        <w:t>TechJury</w:t>
+      </w:r>
+      <w:proofErr w:type="spellEnd"/>
+      <w:r>
+        <w:rPr>
+          <w:rFonts w:ascii="Calibri" w:hAnsi="Calibri" w:cs="Calibri"/>
+        </w:rPr>
+        <w:t>, available: https://techjury.net/blog/website-design-industry-statistics/#:~:text=54%25%20of%20users%20prefer%20personal%20online%20experiences. [accessed 10 Nov 2022].</w:t>
+      </w:r>
+    </w:p>
+    <w:p>
+      <w:pPr>
+        <w:pStyle w:val="Bibliography"/>
+        <w:rPr>
+          <w:rFonts w:ascii="Calibri" w:hAnsi="Calibri" w:cs="Calibri"/>
+        </w:rPr>
+      </w:pPr>
+      <w:r>
+        <w:rPr>
+          <w:rFonts w:ascii="Calibri" w:hAnsi="Calibri" w:cs="Calibri"/>
+        </w:rPr>
+        <w:t xml:space="preserve">Lynkova, D. (2022d) Website Design Industry Statistics [online], </w:t>
+      </w:r>
+      <w:proofErr w:type="spellStart"/>
+      <w:r>
+        <w:rPr>
+          <w:rFonts w:ascii="Calibri" w:hAnsi="Calibri" w:cs="Calibri"/>
+          <w:i/>
+          <w:iCs/>
+        </w:rPr>
+        <w:t>TechJury</w:t>
+      </w:r>
+      <w:proofErr w:type="spellEnd"/>
+      <w:r>
+        <w:rPr>
+          <w:rFonts w:ascii="Calibri" w:hAnsi="Calibri" w:cs="Calibri"/>
+        </w:rPr>
+        <w:t>, available: https://techjury.net/blog/website-design-industry-statistics/#:~:text=Users%20spend%20an%20average%20of%200.05%20seconds%20on%20deciding%20whether%20to%20stay%20on%20your%20site%20or%20leave. [accessed 10 Nov 2022].</w:t>
+      </w:r>
+    </w:p>
+    <w:p>
+      <w:pPr>
+        <w:pStyle w:val="Bibliography"/>
+        <w:rPr>
+          <w:rFonts w:ascii="Calibri" w:hAnsi="Calibri" w:cs="Calibri"/>
+        </w:rPr>
+      </w:pPr>
+      <w:r>
+        <w:rPr>
+          <w:rFonts w:ascii="Calibri" w:hAnsi="Calibri" w:cs="Calibri"/>
+        </w:rPr>
+        <w:t xml:space="preserve">Statista (2022) Global Mobile Traffic 2022 [online], </w:t>
+      </w:r>
+      <w:r>
+        <w:rPr>
+          <w:rFonts w:ascii="Calibri" w:hAnsi="Calibri" w:cs="Calibri"/>
+          <w:i/>
+          <w:iCs/>
+        </w:rPr>
+        <w:t>Statista</w:t>
+      </w:r>
+      <w:r>
+        <w:rPr>
+          <w:rFonts w:ascii="Calibri" w:hAnsi="Calibri" w:cs="Calibri"/>
+        </w:rPr>
+        <w:t>, available: https://www.statista.com/statistics/277125/share-of-website-traffic-coming-from-mobile-devices/ [accessed 2 Dec 2022].</w:t>
+      </w:r>
+    </w:p>
+    <w:p>
+      <w:pPr>
+        <w:pStyle w:val="Bibliography"/>
+        <w:rPr>
+          <w:rFonts w:ascii="Calibri" w:hAnsi="Calibri" w:cs="Calibri"/>
+        </w:rPr>
+      </w:pPr>
+      <w:r>
+        <w:rPr>
+          <w:rFonts w:ascii="Calibri" w:hAnsi="Calibri" w:cs="Calibri"/>
+        </w:rPr>
+        <w:t>W3Techs (2022a) Usage Statistics and Market Share of HTML5 for Websites, November 2022 [online], available: https://w3techs.com/technologies/details/ml-html5 [accessed 29 Nov 2022].</w:t>
+      </w:r>
+    </w:p>
+    <w:p>
+      <w:pPr>
+        <w:pStyle w:val="Bibliography"/>
+        <w:rPr>
+          <w:rFonts w:ascii="Calibri" w:hAnsi="Calibri" w:cs="Calibri"/>
+        </w:rPr>
+      </w:pPr>
+      <w:r>
+        <w:rPr>
+          <w:rFonts w:ascii="Calibri" w:hAnsi="Calibri" w:cs="Calibri"/>
+        </w:rPr>
+        <w:lastRenderedPageBreak/>
+        <w:t>W3Techs (2022b) Usage Statistics of Inline CSS for Websites, November 2022 [online], available: https://w3techs.com/technologies/details/ce-inlinecss [accessed 29 Nov 2022].</w:t>
+      </w:r>
+    </w:p>
+    <w:p>
+      <w:pPr>
+        <w:pStyle w:val="Bibliography"/>
+        <w:rPr>
+          <w:rFonts w:ascii="Calibri" w:hAnsi="Calibri" w:cs="Calibri"/>
+        </w:rPr>
+      </w:pPr>
+      <w:r>
+        <w:rPr>
+          <w:rFonts w:ascii="Calibri" w:hAnsi="Calibri" w:cs="Calibri"/>
+        </w:rPr>
+        <w:t>W3Techs (2022c) Usage Statistics of JavaScript as Client-Side Programming Language on Websites, November 2022 [online], available: https://w3techs.com/technologies/details/cp-javascript [accessed 29 Nov 2022].</w:t>
+      </w:r>
+    </w:p>
+    <w:p>
+      <w:pPr>
+        <w:pStyle w:val="Bibliography"/>
+        <w:rPr>
+          <w:rFonts w:ascii="Calibri" w:hAnsi="Calibri" w:cs="Calibri"/>
+        </w:rPr>
+      </w:pPr>
+      <w:r>
+        <w:rPr>
+          <w:rFonts w:ascii="Calibri" w:hAnsi="Calibri" w:cs="Calibri"/>
+        </w:rPr>
+        <w:t>Web Design Museum (2009) Zune Media Player and Flat Design - 2009 | Web Design Museum [online], available: https://www.webdesignmuseum.org/web-design-history/zune-media-player-and-flat-design-2009 [accessed 2 Dec 2022].</w:t>
       </w:r>
     </w:p>
     <w:p>
@@ -2766,116 +4148,8 @@
         </w:rPr>
       </w:pPr>
       <w:r>
-        <w:br w:type="page"/>
-      </w:r>
-    </w:p>
-    <w:p>
-      <w:pPr>
-        <w:rPr>
-          <w:rFonts w:ascii="Arial" w:hAnsi="Arial" w:cs="Arial"/>
-          <w:b/>
-        </w:rPr>
-      </w:pPr>
-      <w:r>
-        <w:rPr>
-          <w:rFonts w:ascii="Arial" w:hAnsi="Arial" w:cs="Arial"/>
-          <w:b/>
-        </w:rPr>
-        <w:lastRenderedPageBreak/>
-        <w:t>Document Statistics</w:t>
-      </w:r>
-    </w:p>
-    <w:p>
-      <w:pPr>
-        <w:rPr>
-          <w:rFonts w:ascii="Arial" w:hAnsi="Arial" w:cs="Arial"/>
-        </w:rPr>
-      </w:pPr>
-      <w:r>
-        <w:rPr>
-          <w:rFonts w:ascii="Arial" w:hAnsi="Arial" w:cs="Arial"/>
-        </w:rPr>
-        <w:t xml:space="preserve">The document contains </w:t>
-      </w:r>
-      <w:r>
-        <w:rPr>
-          <w:rFonts w:ascii="Arial" w:hAnsi="Arial" w:cs="Arial"/>
-        </w:rPr>
-        <w:fldChar w:fldCharType="begin"/>
-      </w:r>
-      <w:r>
-        <w:rPr>
-          <w:rFonts w:ascii="Arial" w:hAnsi="Arial" w:cs="Arial"/>
-        </w:rPr>
-        <w:instrText>NUMWORDS</w:instrText>
-      </w:r>
-      <w:r>
-        <w:rPr>
-          <w:rFonts w:ascii="Arial" w:hAnsi="Arial" w:cs="Arial"/>
-        </w:rPr>
-        <w:fldChar w:fldCharType="separate"/>
-      </w:r>
-      <w:r>
-        <w:rPr>
-          <w:rFonts w:ascii="Arial" w:hAnsi="Arial" w:cs="Arial"/>
-        </w:rPr>
-        <w:t>241</w:t>
-      </w:r>
-      <w:r>
-        <w:rPr>
-          <w:rFonts w:ascii="Arial" w:hAnsi="Arial" w:cs="Arial"/>
-        </w:rPr>
         <w:fldChar w:fldCharType="end"/>
       </w:r>
-      <w:r>
-        <w:rPr>
-          <w:rFonts w:ascii="Arial" w:hAnsi="Arial" w:cs="Arial"/>
-        </w:rPr>
-        <w:t xml:space="preserve"> words over </w:t>
-      </w:r>
-      <w:r>
-        <w:rPr>
-          <w:rFonts w:ascii="Arial" w:hAnsi="Arial" w:cs="Arial"/>
-        </w:rPr>
-        <w:fldChar w:fldCharType="begin"/>
-      </w:r>
-      <w:r>
-        <w:rPr>
-          <w:rFonts w:ascii="Arial" w:hAnsi="Arial" w:cs="Arial"/>
-        </w:rPr>
-        <w:instrText>NUMPAGES</w:instrText>
-      </w:r>
-      <w:r>
-        <w:rPr>
-          <w:rFonts w:ascii="Arial" w:hAnsi="Arial" w:cs="Arial"/>
-        </w:rPr>
-        <w:fldChar w:fldCharType="separate"/>
-      </w:r>
-      <w:r>
-        <w:rPr>
-          <w:rFonts w:ascii="Arial" w:hAnsi="Arial" w:cs="Arial"/>
-        </w:rPr>
-        <w:t>4</w:t>
-      </w:r>
-      <w:r>
-        <w:rPr>
-          <w:rFonts w:ascii="Arial" w:hAnsi="Arial" w:cs="Arial"/>
-        </w:rPr>
-        <w:fldChar w:fldCharType="end"/>
-      </w:r>
-      <w:r>
-        <w:rPr>
-          <w:rFonts w:ascii="Arial" w:hAnsi="Arial" w:cs="Arial"/>
-        </w:rPr>
-        <w:t xml:space="preserve"> pages. </w:t>
-      </w:r>
-    </w:p>
-    <w:p>
-      <w:pPr>
-        <w:rPr>
-          <w:rFonts w:ascii="Arial" w:hAnsi="Arial" w:cs="Arial"/>
-        </w:rPr>
-      </w:pPr>
     </w:p>
     <w:sectPr>
       <w:footerReference w:type="default" r:id="rId11"/>
@@ -2958,6 +4232,7 @@
           </w:rPr>
           <w:fldChar w:fldCharType="separate"/>
         </w:r>
+        <w:proofErr w:type="gramStart"/>
         <w:r>
           <w:rPr>
             <w:bCs/>
@@ -2966,6 +4241,7 @@
           </w:rPr>
           <w:t>4</w:t>
         </w:r>
+        <w:proofErr w:type="gramEnd"/>
         <w:r>
           <w:rPr>
             <w:bCs/>
@@ -3459,7 +4735,6 @@
   <w:style w:type="character" w:default="1" w:styleId="DefaultParagraphFont">
     <w:name w:val="Default Paragraph Font"/>
     <w:uiPriority w:val="1"/>
-    <w:semiHidden/>
     <w:unhideWhenUsed/>
   </w:style>
   <w:style w:type="table" w:default="1" w:styleId="TableNormal">
@@ -3660,6 +4935,18 @@
       <w:sz w:val="56"/>
       <w:szCs w:val="56"/>
     </w:rPr>
+  </w:style>
+  <w:style w:type="paragraph" w:styleId="Bibliography">
+    <w:name w:val="Bibliography"/>
+    <w:basedOn w:val="Normal"/>
+    <w:next w:val="Normal"/>
+    <w:uiPriority w:val="37"/>
+    <w:unhideWhenUsed/>
+    <w:rsid w:val="00B638F5"/>
+    <w:pPr>
+      <w:spacing w:after="0" w:line="240" w:lineRule="auto"/>
+      <w:ind w:left="720" w:hanging="720"/>
+    </w:pPr>
   </w:style>
 </w:styles>
 </file>

</xml_diff>